<commit_message>
feat: test suite for customer rcommendation done
</commit_message>
<xml_diff>
--- a/reports/Student #2/D04/Testing report  - Student #2.docx
+++ b/reports/Student #2/D04/Testing report  - Student #2.docx
@@ -6,20 +6,20 @@
       <w:pPr>
         <w:jc w:val="center"/>
         <w:rPr>
-          <w:rFonts w:ascii="Arial Narrow" w:hAnsi="Arial Narrow" w:cs="Arial"/>
+          <w:rFonts w:cs="Arial"/>
           <w:sz w:val="36"/>
           <w:szCs w:val="66"/>
         </w:rPr>
       </w:pPr>
       <w:r>
         <w:rPr>
-          <w:rFonts w:ascii="Arial Narrow" w:hAnsi="Arial Narrow"/>
+          <w:rFonts w:cs="Arial"/>
         </w:rPr>
         <w:tab/>
       </w:r>
       <w:r>
         <w:rPr>
-          <w:rFonts w:ascii="Arial Narrow" w:hAnsi="Arial Narrow" w:cs="Arial"/>
+          <w:rFonts w:cs="Arial"/>
           <w:sz w:val="48"/>
           <w:szCs w:val="66"/>
         </w:rPr>
@@ -27,7 +27,7 @@
       </w:r>
       <w:r>
         <w:rPr>
-          <w:rFonts w:ascii="Arial Narrow" w:hAnsi="Arial Narrow" w:cs="Arial"/>
+          <w:rFonts w:cs="Arial"/>
           <w:sz w:val="48"/>
           <w:szCs w:val="66"/>
         </w:rPr>
@@ -35,7 +35,7 @@
       </w:r>
       <w:r>
         <w:rPr>
-          <w:rFonts w:ascii="Arial Narrow" w:hAnsi="Arial Narrow" w:cs="Arial"/>
+          <w:rFonts w:cs="Arial"/>
           <w:sz w:val="36"/>
           <w:szCs w:val="66"/>
         </w:rPr>
@@ -43,7 +43,7 @@
       </w:r>
       <w:r>
         <w:rPr>
-          <w:rFonts w:ascii="Arial Narrow" w:hAnsi="Arial Narrow" w:cs="Arial"/>
+          <w:rFonts w:cs="Arial"/>
           <w:sz w:val="36"/>
           <w:szCs w:val="66"/>
         </w:rPr>
@@ -51,7 +51,7 @@
       </w:r>
       <w:r>
         <w:rPr>
-          <w:rFonts w:ascii="Arial Narrow" w:hAnsi="Arial Narrow" w:cs="Arial"/>
+          <w:rFonts w:cs="Arial"/>
           <w:sz w:val="36"/>
           <w:szCs w:val="66"/>
         </w:rPr>
@@ -62,7 +62,7 @@
       <w:pPr>
         <w:jc w:val="center"/>
         <w:rPr>
-          <w:rFonts w:ascii="Arial Narrow" w:hAnsi="Arial Narrow" w:cs="Arial"/>
+          <w:rFonts w:cs="Arial"/>
           <w:sz w:val="36"/>
           <w:szCs w:val="66"/>
         </w:rPr>
@@ -71,12 +71,12 @@
     <w:p>
       <w:pPr>
         <w:rPr>
-          <w:rFonts w:ascii="Arial Narrow" w:hAnsi="Arial Narrow"/>
-        </w:rPr>
-      </w:pPr>
-      <w:r>
-        <w:rPr>
-          <w:rFonts w:ascii="Arial Narrow" w:hAnsi="Arial Narrow"/>
+          <w:rFonts w:cs="Arial"/>
+        </w:rPr>
+      </w:pPr>
+      <w:r>
+        <w:rPr>
+          <w:rFonts w:cs="Arial"/>
           <w:noProof/>
           <w:lang w:eastAsia="es-ES"/>
         </w:rPr>
@@ -152,7 +152,7 @@
         <w:ind w:firstLine="0"/>
         <w:jc w:val="center"/>
         <w:rPr>
-          <w:rFonts w:ascii="Arial Narrow" w:hAnsi="Arial Narrow"/>
+          <w:rFonts w:cs="Arial"/>
           <w:sz w:val="32"/>
           <w:szCs w:val="24"/>
         </w:rPr>
@@ -166,7 +166,7 @@
         <w:ind w:firstLine="0"/>
         <w:jc w:val="center"/>
         <w:rPr>
-          <w:rFonts w:ascii="Arial Narrow" w:hAnsi="Arial Narrow"/>
+          <w:rFonts w:cs="Arial"/>
           <w:sz w:val="32"/>
           <w:szCs w:val="24"/>
         </w:rPr>
@@ -180,7 +180,7 @@
         <w:ind w:firstLine="0"/>
         <w:jc w:val="center"/>
         <w:rPr>
-          <w:rFonts w:ascii="Arial Narrow" w:hAnsi="Arial Narrow"/>
+          <w:rFonts w:cs="Arial"/>
           <w:sz w:val="32"/>
           <w:szCs w:val="24"/>
         </w:rPr>
@@ -194,14 +194,14 @@
         <w:ind w:firstLine="0"/>
         <w:jc w:val="center"/>
         <w:rPr>
-          <w:rFonts w:ascii="Arial Narrow" w:eastAsiaTheme="minorEastAsia" w:hAnsi="Arial Narrow"/>
+          <w:rFonts w:eastAsiaTheme="minorEastAsia" w:cs="Arial"/>
           <w:sz w:val="32"/>
           <w:szCs w:val="24"/>
         </w:rPr>
       </w:pPr>
       <w:r>
         <w:rPr>
-          <w:rFonts w:ascii="Arial Narrow" w:hAnsi="Arial Narrow"/>
+          <w:rFonts w:cs="Arial"/>
           <w:sz w:val="32"/>
           <w:szCs w:val="24"/>
         </w:rPr>
@@ -209,7 +209,7 @@
       </w:r>
       <w:r>
         <w:rPr>
-          <w:rFonts w:ascii="Arial Narrow" w:hAnsi="Arial Narrow"/>
+          <w:rFonts w:cs="Arial"/>
           <w:sz w:val="32"/>
           <w:szCs w:val="24"/>
         </w:rPr>
@@ -217,7 +217,7 @@
       </w:r>
       <w:r>
         <w:rPr>
-          <w:rFonts w:ascii="Arial Narrow" w:hAnsi="Arial Narrow"/>
+          <w:rFonts w:cs="Arial"/>
           <w:sz w:val="32"/>
           <w:szCs w:val="24"/>
         </w:rPr>
@@ -225,7 +225,7 @@
       </w:r>
       <w:r>
         <w:rPr>
-          <w:rFonts w:ascii="Arial Narrow" w:hAnsi="Arial Narrow"/>
+          <w:rFonts w:cs="Arial"/>
           <w:sz w:val="32"/>
           <w:szCs w:val="24"/>
         </w:rPr>
@@ -233,7 +233,7 @@
       </w:r>
       <w:r>
         <w:rPr>
-          <w:rFonts w:ascii="Arial Narrow" w:eastAsiaTheme="minorEastAsia" w:hAnsi="Arial Narrow"/>
+          <w:rFonts w:eastAsiaTheme="minorEastAsia" w:cs="Arial"/>
           <w:sz w:val="32"/>
           <w:szCs w:val="24"/>
         </w:rPr>
@@ -248,14 +248,14 @@
         <w:ind w:firstLine="0"/>
         <w:jc w:val="center"/>
         <w:rPr>
-          <w:rFonts w:ascii="Arial Narrow" w:hAnsi="Arial Narrow"/>
+          <w:rFonts w:cs="Arial"/>
           <w:sz w:val="32"/>
           <w:szCs w:val="24"/>
         </w:rPr>
       </w:pPr>
       <w:r>
         <w:rPr>
-          <w:rFonts w:ascii="Arial Narrow" w:hAnsi="Arial Narrow"/>
+          <w:rFonts w:cs="Arial"/>
           <w:sz w:val="32"/>
           <w:szCs w:val="24"/>
         </w:rPr>
@@ -263,7 +263,7 @@
       </w:r>
       <w:r>
         <w:rPr>
-          <w:rFonts w:ascii="Arial Narrow" w:hAnsi="Arial Narrow"/>
+          <w:rFonts w:cs="Arial"/>
           <w:sz w:val="32"/>
           <w:szCs w:val="24"/>
         </w:rPr>
@@ -271,7 +271,7 @@
       </w:r>
       <w:r>
         <w:rPr>
-          <w:rFonts w:ascii="Arial Narrow" w:hAnsi="Arial Narrow"/>
+          <w:rFonts w:cs="Arial"/>
           <w:sz w:val="32"/>
           <w:szCs w:val="24"/>
         </w:rPr>
@@ -279,7 +279,7 @@
       </w:r>
       <w:r>
         <w:rPr>
-          <w:rFonts w:ascii="Arial Narrow" w:hAnsi="Arial Narrow"/>
+          <w:rFonts w:cs="Arial"/>
           <w:sz w:val="32"/>
           <w:szCs w:val="24"/>
         </w:rPr>
@@ -287,7 +287,7 @@
       </w:r>
       <w:r>
         <w:rPr>
-          <w:rFonts w:ascii="Arial Narrow" w:hAnsi="Arial Narrow"/>
+          <w:rFonts w:cs="Arial"/>
           <w:sz w:val="32"/>
           <w:szCs w:val="24"/>
         </w:rPr>
@@ -302,7 +302,7 @@
         <w:ind w:firstLine="0"/>
         <w:jc w:val="center"/>
         <w:rPr>
-          <w:rFonts w:ascii="Arial Narrow" w:hAnsi="Arial Narrow"/>
+          <w:rFonts w:cs="Arial"/>
           <w:sz w:val="14"/>
           <w:szCs w:val="14"/>
         </w:rPr>
@@ -316,7 +316,7 @@
         <w:ind w:firstLine="0"/>
         <w:jc w:val="center"/>
         <w:rPr>
-          <w:rFonts w:ascii="Arial Narrow" w:hAnsi="Arial Narrow"/>
+          <w:rFonts w:cs="Arial"/>
           <w:sz w:val="14"/>
           <w:szCs w:val="14"/>
         </w:rPr>
@@ -330,7 +330,7 @@
         <w:ind w:firstLine="0"/>
         <w:jc w:val="center"/>
         <w:rPr>
-          <w:rFonts w:ascii="Arial Narrow" w:hAnsi="Arial Narrow"/>
+          <w:rFonts w:cs="Arial"/>
           <w:b/>
           <w:bCs/>
           <w:sz w:val="60"/>
@@ -340,7 +340,7 @@
       </w:pPr>
       <w:r>
         <w:rPr>
-          <w:rFonts w:ascii="Arial Narrow" w:hAnsi="Arial Narrow"/>
+          <w:rFonts w:cs="Arial"/>
           <w:b/>
           <w:bCs/>
           <w:sz w:val="60"/>
@@ -352,7 +352,7 @@
       <w:proofErr w:type="spellStart"/>
       <w:r>
         <w:rPr>
-          <w:rFonts w:ascii="Arial Narrow" w:hAnsi="Arial Narrow"/>
+          <w:rFonts w:cs="Arial"/>
           <w:b/>
           <w:bCs/>
           <w:sz w:val="60"/>
@@ -371,7 +371,7 @@
         <w:ind w:firstLine="0"/>
         <w:jc w:val="center"/>
         <w:rPr>
-          <w:rFonts w:ascii="Arial Narrow" w:hAnsi="Arial Narrow"/>
+          <w:rFonts w:cs="Arial"/>
           <w:sz w:val="14"/>
           <w:szCs w:val="14"/>
         </w:rPr>
@@ -385,7 +385,7 @@
         <w:ind w:firstLine="0"/>
         <w:jc w:val="center"/>
         <w:rPr>
-          <w:rFonts w:ascii="Arial Narrow" w:hAnsi="Arial Narrow"/>
+          <w:rFonts w:cs="Arial"/>
           <w:sz w:val="14"/>
           <w:szCs w:val="14"/>
         </w:rPr>
@@ -399,7 +399,7 @@
         <w:ind w:firstLine="0"/>
         <w:jc w:val="center"/>
         <w:rPr>
-          <w:rFonts w:ascii="Arial Narrow" w:hAnsi="Arial Narrow"/>
+          <w:rFonts w:cs="Arial"/>
           <w:sz w:val="14"/>
           <w:szCs w:val="14"/>
         </w:rPr>
@@ -413,7 +413,7 @@
         <w:ind w:firstLine="0"/>
         <w:jc w:val="center"/>
         <w:rPr>
-          <w:rFonts w:ascii="Arial Narrow" w:hAnsi="Arial Narrow"/>
+          <w:rFonts w:cs="Arial"/>
           <w:sz w:val="14"/>
           <w:szCs w:val="14"/>
         </w:rPr>
@@ -427,7 +427,7 @@
         <w:ind w:firstLine="0"/>
         <w:jc w:val="center"/>
         <w:rPr>
-          <w:rFonts w:ascii="Arial Narrow" w:hAnsi="Arial Narrow"/>
+          <w:rFonts w:cs="Arial"/>
           <w:sz w:val="14"/>
           <w:szCs w:val="14"/>
         </w:rPr>
@@ -441,7 +441,7 @@
         <w:ind w:firstLine="0"/>
         <w:jc w:val="center"/>
         <w:rPr>
-          <w:rFonts w:ascii="Arial Narrow" w:hAnsi="Arial Narrow"/>
+          <w:rFonts w:cs="Arial"/>
           <w:sz w:val="14"/>
           <w:szCs w:val="14"/>
         </w:rPr>
@@ -456,14 +456,14 @@
         <w:ind w:firstLine="0"/>
         <w:jc w:val="center"/>
         <w:rPr>
-          <w:rFonts w:ascii="Arial Narrow" w:hAnsi="Arial Narrow"/>
+          <w:rFonts w:cs="Arial"/>
           <w:sz w:val="26"/>
           <w:szCs w:val="26"/>
         </w:rPr>
       </w:pPr>
       <w:r>
         <w:rPr>
-          <w:rFonts w:ascii="Arial Narrow" w:hAnsi="Arial Narrow"/>
+          <w:rFonts w:cs="Arial"/>
           <w:b/>
           <w:bCs/>
           <w:sz w:val="26"/>
@@ -473,7 +473,7 @@
       </w:r>
       <w:r>
         <w:rPr>
-          <w:rFonts w:ascii="Arial Narrow" w:hAnsi="Arial Narrow"/>
+          <w:rFonts w:cs="Arial"/>
           <w:sz w:val="26"/>
           <w:szCs w:val="26"/>
         </w:rPr>
@@ -481,7 +481,7 @@
       </w:r>
       <w:r>
         <w:rPr>
-          <w:rFonts w:ascii="Arial Narrow" w:hAnsi="Arial Narrow"/>
+          <w:rFonts w:cs="Arial"/>
           <w:sz w:val="26"/>
           <w:szCs w:val="26"/>
         </w:rPr>
@@ -489,7 +489,7 @@
       </w:r>
       <w:r>
         <w:rPr>
-          <w:rFonts w:ascii="Arial Narrow" w:hAnsi="Arial Narrow"/>
+          <w:rFonts w:cs="Arial"/>
           <w:sz w:val="26"/>
           <w:szCs w:val="26"/>
         </w:rPr>
@@ -497,7 +497,7 @@
       </w:r>
       <w:r>
         <w:rPr>
-          <w:rFonts w:ascii="Arial Narrow" w:hAnsi="Arial Narrow"/>
+          <w:rFonts w:cs="Arial"/>
           <w:sz w:val="26"/>
           <w:szCs w:val="26"/>
         </w:rPr>
@@ -513,7 +513,7 @@
         <w:ind w:firstLine="0"/>
         <w:jc w:val="center"/>
         <w:rPr>
-          <w:rFonts w:ascii="Arial Narrow" w:hAnsi="Arial Narrow"/>
+          <w:rFonts w:cs="Arial"/>
           <w:b/>
           <w:bCs/>
           <w:sz w:val="26"/>
@@ -522,7 +522,7 @@
       </w:pPr>
       <w:r>
         <w:rPr>
-          <w:rFonts w:ascii="Arial Narrow" w:hAnsi="Arial Narrow"/>
+          <w:rFonts w:cs="Arial"/>
           <w:b/>
           <w:bCs/>
           <w:sz w:val="26"/>
@@ -532,7 +532,7 @@
       </w:r>
       <w:r>
         <w:rPr>
-          <w:rFonts w:ascii="Arial Narrow" w:hAnsi="Arial Narrow"/>
+          <w:rFonts w:cs="Arial"/>
           <w:sz w:val="26"/>
           <w:szCs w:val="26"/>
         </w:rPr>
@@ -540,7 +540,7 @@
       </w:r>
       <w:r>
         <w:rPr>
-          <w:rFonts w:ascii="Arial Narrow" w:hAnsi="Arial Narrow"/>
+          <w:rFonts w:cs="Arial"/>
           <w:sz w:val="26"/>
           <w:szCs w:val="26"/>
         </w:rPr>
@@ -556,14 +556,14 @@
         <w:ind w:firstLine="0"/>
         <w:jc w:val="center"/>
         <w:rPr>
-          <w:rFonts w:ascii="Arial Narrow" w:hAnsi="Arial Narrow"/>
+          <w:rFonts w:cs="Arial"/>
           <w:sz w:val="26"/>
           <w:szCs w:val="26"/>
         </w:rPr>
       </w:pPr>
       <w:r>
         <w:rPr>
-          <w:rFonts w:ascii="Arial Narrow" w:hAnsi="Arial Narrow"/>
+          <w:rFonts w:cs="Arial"/>
           <w:b/>
           <w:bCs/>
           <w:sz w:val="26"/>
@@ -573,18 +573,21 @@
       </w:r>
       <w:r>
         <w:rPr>
-          <w:rFonts w:ascii="Arial Narrow" w:hAnsi="Arial Narrow"/>
+          <w:rFonts w:cs="Arial"/>
           <w:sz w:val="26"/>
           <w:szCs w:val="26"/>
         </w:rPr>
         <w:t>:</w:t>
       </w:r>
       <w:r>
+        <w:rPr>
+          <w:rFonts w:cs="Arial"/>
+        </w:rPr>
         <w:t xml:space="preserve"> </w:t>
       </w:r>
       <w:r>
         <w:rPr>
-          <w:rFonts w:ascii="Arial Narrow" w:hAnsi="Arial Narrow"/>
+          <w:rFonts w:cs="Arial"/>
           <w:sz w:val="26"/>
           <w:szCs w:val="26"/>
         </w:rPr>
@@ -594,7 +597,7 @@
         <w:r>
           <w:rPr>
             <w:rStyle w:val="Hipervnculo"/>
-            <w:rFonts w:ascii="Arial Narrow" w:hAnsi="Arial Narrow"/>
+            <w:rFonts w:cs="Arial"/>
             <w:sz w:val="26"/>
             <w:szCs w:val="26"/>
           </w:rPr>
@@ -611,14 +614,14 @@
         <w:ind w:firstLine="0"/>
         <w:jc w:val="center"/>
         <w:rPr>
-          <w:rFonts w:ascii="Arial Narrow" w:hAnsi="Arial Narrow"/>
+          <w:rFonts w:cs="Arial"/>
           <w:sz w:val="26"/>
           <w:szCs w:val="26"/>
         </w:rPr>
       </w:pPr>
       <w:r>
         <w:rPr>
-          <w:rFonts w:ascii="Arial Narrow" w:hAnsi="Arial Narrow"/>
+          <w:rFonts w:cs="Arial"/>
           <w:b/>
           <w:bCs/>
           <w:sz w:val="26"/>
@@ -628,7 +631,7 @@
       </w:r>
       <w:r>
         <w:rPr>
-          <w:rFonts w:ascii="Arial Narrow" w:hAnsi="Arial Narrow"/>
+          <w:rFonts w:cs="Arial"/>
           <w:sz w:val="26"/>
           <w:szCs w:val="26"/>
         </w:rPr>
@@ -636,7 +639,7 @@
       </w:r>
       <w:r>
         <w:rPr>
-          <w:rFonts w:ascii="Arial Narrow" w:hAnsi="Arial Narrow"/>
+          <w:rFonts w:cs="Arial"/>
           <w:sz w:val="26"/>
           <w:szCs w:val="26"/>
         </w:rPr>
@@ -644,7 +647,7 @@
       </w:r>
       <w:r>
         <w:rPr>
-          <w:rFonts w:ascii="Arial Narrow" w:hAnsi="Arial Narrow"/>
+          <w:rFonts w:cs="Arial"/>
           <w:sz w:val="26"/>
           <w:szCs w:val="26"/>
         </w:rPr>
@@ -652,7 +655,7 @@
       </w:r>
       <w:r>
         <w:rPr>
-          <w:rFonts w:ascii="Arial Narrow" w:hAnsi="Arial Narrow"/>
+          <w:rFonts w:cs="Arial"/>
           <w:sz w:val="26"/>
           <w:szCs w:val="26"/>
         </w:rPr>
@@ -660,7 +663,7 @@
       </w:r>
       <w:r>
         <w:rPr>
-          <w:rFonts w:ascii="Arial Narrow" w:hAnsi="Arial Narrow"/>
+          <w:rFonts w:cs="Arial"/>
           <w:sz w:val="26"/>
           <w:szCs w:val="26"/>
         </w:rPr>
@@ -668,7 +671,7 @@
       </w:r>
       <w:r>
         <w:rPr>
-          <w:rFonts w:ascii="Arial Narrow" w:hAnsi="Arial Narrow"/>
+          <w:rFonts w:cs="Arial"/>
           <w:sz w:val="26"/>
           <w:szCs w:val="26"/>
         </w:rPr>
@@ -683,7 +686,7 @@
         <w:ind w:firstLine="0"/>
         <w:jc w:val="center"/>
         <w:rPr>
-          <w:rFonts w:ascii="Arial Narrow" w:hAnsi="Arial Narrow"/>
+          <w:rFonts w:cs="Arial"/>
           <w:sz w:val="32"/>
           <w:szCs w:val="24"/>
         </w:rPr>
@@ -697,7 +700,7 @@
         <w:ind w:firstLine="0"/>
         <w:jc w:val="center"/>
         <w:rPr>
-          <w:rFonts w:ascii="Arial Narrow" w:hAnsi="Arial Narrow"/>
+          <w:rFonts w:cs="Arial"/>
           <w:sz w:val="32"/>
           <w:szCs w:val="24"/>
         </w:rPr>
@@ -711,7 +714,7 @@
         <w:ind w:firstLine="0"/>
         <w:jc w:val="center"/>
         <w:rPr>
-          <w:rFonts w:ascii="Arial Narrow" w:hAnsi="Arial Narrow"/>
+          <w:rFonts w:cs="Arial"/>
           <w:sz w:val="32"/>
           <w:szCs w:val="24"/>
         </w:rPr>
@@ -742,7 +745,7 @@
               <w:ind w:firstLine="0"/>
               <w:jc w:val="center"/>
               <w:rPr>
-                <w:rFonts w:ascii="Arial Narrow" w:hAnsi="Arial Narrow"/>
+                <w:rFonts w:cs="Arial"/>
                 <w:b/>
                 <w:sz w:val="24"/>
                 <w:szCs w:val="24"/>
@@ -750,7 +753,7 @@
             </w:pPr>
             <w:r>
               <w:rPr>
-                <w:rFonts w:ascii="Arial Narrow" w:hAnsi="Arial Narrow"/>
+                <w:rFonts w:cs="Arial"/>
                 <w:b/>
                 <w:sz w:val="24"/>
                 <w:szCs w:val="24"/>
@@ -769,7 +772,7 @@
               <w:ind w:firstLine="0"/>
               <w:jc w:val="center"/>
               <w:rPr>
-                <w:rFonts w:ascii="Arial Narrow" w:hAnsi="Arial Narrow"/>
+                <w:rFonts w:cs="Arial"/>
                 <w:b/>
                 <w:sz w:val="24"/>
                 <w:szCs w:val="24"/>
@@ -777,7 +780,7 @@
             </w:pPr>
             <w:r>
               <w:rPr>
-                <w:rFonts w:ascii="Arial Narrow" w:hAnsi="Arial Narrow"/>
+                <w:rFonts w:cs="Arial"/>
                 <w:b/>
                 <w:sz w:val="24"/>
                 <w:szCs w:val="24"/>
@@ -800,13 +803,14 @@
               <w:ind w:firstLine="0"/>
               <w:jc w:val="center"/>
               <w:rPr>
+                <w:rFonts w:cs="Arial"/>
                 <w:sz w:val="24"/>
                 <w:szCs w:val="24"/>
               </w:rPr>
             </w:pPr>
             <w:r>
               <w:rPr>
-                <w:rFonts w:ascii="Arial Narrow" w:hAnsi="Arial Narrow"/>
+                <w:rFonts w:cs="Arial"/>
                 <w:sz w:val="24"/>
                 <w:szCs w:val="24"/>
               </w:rPr>
@@ -814,7 +818,7 @@
             </w:r>
             <w:r>
               <w:rPr>
-                <w:rFonts w:ascii="Arial Narrow" w:hAnsi="Arial Narrow"/>
+                <w:rFonts w:cs="Arial"/>
                 <w:sz w:val="24"/>
                 <w:szCs w:val="24"/>
               </w:rPr>
@@ -822,7 +826,7 @@
             </w:r>
             <w:r>
               <w:rPr>
-                <w:rFonts w:ascii="Arial Narrow" w:hAnsi="Arial Narrow"/>
+                <w:rFonts w:cs="Arial"/>
                 <w:sz w:val="24"/>
                 <w:szCs w:val="24"/>
               </w:rPr>
@@ -839,14 +843,14 @@
               <w:ind w:firstLine="0"/>
               <w:jc w:val="center"/>
               <w:rPr>
-                <w:rFonts w:ascii="Arial Narrow" w:hAnsi="Arial Narrow"/>
+                <w:rFonts w:cs="Arial"/>
                 <w:sz w:val="24"/>
                 <w:szCs w:val="24"/>
               </w:rPr>
             </w:pPr>
             <w:r>
               <w:rPr>
-                <w:rFonts w:ascii="Arial Narrow" w:hAnsi="Arial Narrow"/>
+                <w:rFonts w:cs="Arial"/>
                 <w:sz w:val="24"/>
                 <w:szCs w:val="24"/>
               </w:rPr>
@@ -854,7 +858,7 @@
             </w:r>
             <w:r>
               <w:rPr>
-                <w:rFonts w:ascii="Arial Narrow" w:hAnsi="Arial Narrow"/>
+                <w:rFonts w:cs="Arial"/>
                 <w:sz w:val="24"/>
                 <w:szCs w:val="24"/>
               </w:rPr>
@@ -895,7 +899,7 @@
       <w:pPr>
         <w:ind w:firstLine="0"/>
         <w:rPr>
-          <w:rFonts w:ascii="Arial Narrow" w:hAnsi="Arial Narrow"/>
+          <w:rFonts w:cs="Arial"/>
           <w:sz w:val="28"/>
         </w:rPr>
       </w:pPr>
@@ -905,7 +909,7 @@
         <w:ind w:firstLine="0"/>
         <w:jc w:val="center"/>
         <w:rPr>
-          <w:rFonts w:ascii="Arial Narrow" w:hAnsi="Arial Narrow"/>
+          <w:rFonts w:cs="Arial"/>
           <w:b/>
           <w:bCs/>
           <w:sz w:val="24"/>
@@ -914,7 +918,7 @@
       </w:pPr>
       <w:r>
         <w:rPr>
-          <w:rFonts w:ascii="Arial Narrow" w:hAnsi="Arial Narrow"/>
+          <w:rFonts w:cs="Arial"/>
           <w:b/>
           <w:bCs/>
           <w:sz w:val="24"/>
@@ -930,9 +934,9 @@
         <w:tblLook w:val="04A0" w:firstRow="1" w:lastRow="0" w:firstColumn="1" w:lastColumn="0" w:noHBand="0" w:noVBand="1"/>
       </w:tblPr>
       <w:tblGrid>
-        <w:gridCol w:w="1271"/>
-        <w:gridCol w:w="1276"/>
-        <w:gridCol w:w="6237"/>
+        <w:gridCol w:w="1266"/>
+        <w:gridCol w:w="1418"/>
+        <w:gridCol w:w="6100"/>
       </w:tblGrid>
       <w:tr>
         <w:tc>
@@ -945,7 +949,7 @@
               <w:ind w:firstLine="0"/>
               <w:jc w:val="center"/>
               <w:rPr>
-                <w:rFonts w:ascii="Arial Narrow" w:hAnsi="Arial Narrow"/>
+                <w:rFonts w:cs="Arial"/>
                 <w:b/>
                 <w:sz w:val="24"/>
                 <w:szCs w:val="24"/>
@@ -953,7 +957,7 @@
             </w:pPr>
             <w:r>
               <w:rPr>
-                <w:rFonts w:ascii="Arial Narrow" w:hAnsi="Arial Narrow"/>
+                <w:rFonts w:cs="Arial"/>
                 <w:b/>
                 <w:sz w:val="24"/>
                 <w:szCs w:val="24"/>
@@ -972,7 +976,7 @@
               <w:ind w:firstLine="0"/>
               <w:jc w:val="center"/>
               <w:rPr>
-                <w:rFonts w:ascii="Arial Narrow" w:hAnsi="Arial Narrow"/>
+                <w:rFonts w:cs="Arial"/>
                 <w:b/>
                 <w:sz w:val="24"/>
                 <w:szCs w:val="24"/>
@@ -980,7 +984,7 @@
             </w:pPr>
             <w:r>
               <w:rPr>
-                <w:rFonts w:ascii="Arial Narrow" w:hAnsi="Arial Narrow"/>
+                <w:rFonts w:cs="Arial"/>
                 <w:b/>
                 <w:sz w:val="24"/>
                 <w:szCs w:val="24"/>
@@ -999,7 +1003,7 @@
               <w:ind w:firstLine="0"/>
               <w:jc w:val="center"/>
               <w:rPr>
-                <w:rFonts w:ascii="Arial Narrow" w:hAnsi="Arial Narrow"/>
+                <w:rFonts w:cs="Arial"/>
                 <w:b/>
                 <w:sz w:val="24"/>
                 <w:szCs w:val="24"/>
@@ -1007,7 +1011,7 @@
             </w:pPr>
             <w:r>
               <w:rPr>
-                <w:rFonts w:ascii="Arial Narrow" w:hAnsi="Arial Narrow"/>
+                <w:rFonts w:cs="Arial"/>
                 <w:b/>
                 <w:sz w:val="24"/>
                 <w:szCs w:val="24"/>
@@ -1027,14 +1031,14 @@
               <w:ind w:firstLine="0"/>
               <w:jc w:val="center"/>
               <w:rPr>
-                <w:rFonts w:ascii="Arial Narrow" w:hAnsi="Arial Narrow"/>
+                <w:rFonts w:cs="Arial"/>
                 <w:sz w:val="24"/>
                 <w:szCs w:val="24"/>
               </w:rPr>
             </w:pPr>
             <w:r>
               <w:rPr>
-                <w:rFonts w:ascii="Arial Narrow" w:hAnsi="Arial Narrow"/>
+                <w:rFonts w:cs="Arial"/>
                 <w:sz w:val="24"/>
                 <w:szCs w:val="24"/>
               </w:rPr>
@@ -1051,14 +1055,14 @@
               <w:ind w:firstLine="0"/>
               <w:jc w:val="center"/>
               <w:rPr>
-                <w:rFonts w:ascii="Arial Narrow" w:hAnsi="Arial Narrow"/>
+                <w:rFonts w:cs="Arial"/>
                 <w:sz w:val="24"/>
                 <w:szCs w:val="24"/>
               </w:rPr>
             </w:pPr>
             <w:r>
               <w:rPr>
-                <w:rFonts w:ascii="Arial Narrow" w:hAnsi="Arial Narrow"/>
+                <w:rFonts w:cs="Arial"/>
                 <w:sz w:val="24"/>
                 <w:szCs w:val="24"/>
               </w:rPr>
@@ -1066,7 +1070,7 @@
             </w:r>
             <w:r>
               <w:rPr>
-                <w:rFonts w:ascii="Arial Narrow" w:hAnsi="Arial Narrow"/>
+                <w:rFonts w:cs="Arial"/>
                 <w:sz w:val="24"/>
                 <w:szCs w:val="24"/>
               </w:rPr>
@@ -1074,7 +1078,7 @@
             </w:r>
             <w:r>
               <w:rPr>
-                <w:rFonts w:ascii="Arial Narrow" w:hAnsi="Arial Narrow"/>
+                <w:rFonts w:cs="Arial"/>
                 <w:sz w:val="24"/>
                 <w:szCs w:val="24"/>
               </w:rPr>
@@ -1082,7 +1086,7 @@
             </w:r>
             <w:r>
               <w:rPr>
-                <w:rFonts w:ascii="Arial Narrow" w:hAnsi="Arial Narrow"/>
+                <w:rFonts w:cs="Arial"/>
                 <w:sz w:val="24"/>
                 <w:szCs w:val="24"/>
               </w:rPr>
@@ -1090,7 +1094,7 @@
             </w:r>
             <w:r>
               <w:rPr>
-                <w:rFonts w:ascii="Arial Narrow" w:hAnsi="Arial Narrow"/>
+                <w:rFonts w:cs="Arial"/>
                 <w:sz w:val="24"/>
                 <w:szCs w:val="24"/>
               </w:rPr>
@@ -1107,14 +1111,14 @@
               <w:ind w:firstLine="0"/>
               <w:jc w:val="center"/>
               <w:rPr>
-                <w:rFonts w:ascii="Arial Narrow" w:hAnsi="Arial Narrow"/>
+                <w:rFonts w:cs="Arial"/>
                 <w:sz w:val="24"/>
                 <w:szCs w:val="24"/>
               </w:rPr>
             </w:pPr>
             <w:r>
               <w:rPr>
-                <w:rFonts w:ascii="Arial Narrow" w:hAnsi="Arial Narrow"/>
+                <w:rFonts w:cs="Arial"/>
                 <w:sz w:val="24"/>
                 <w:szCs w:val="24"/>
               </w:rPr>
@@ -1122,7 +1126,7 @@
             </w:r>
             <w:r>
               <w:rPr>
-                <w:rFonts w:ascii="Arial Narrow" w:hAnsi="Arial Narrow"/>
+                <w:rFonts w:cs="Arial"/>
                 <w:sz w:val="24"/>
                 <w:szCs w:val="24"/>
               </w:rPr>
@@ -1131,7 +1135,7 @@
             <w:proofErr w:type="spellStart"/>
             <w:r>
               <w:rPr>
-                <w:rFonts w:ascii="Arial Narrow" w:hAnsi="Arial Narrow"/>
+                <w:rFonts w:cs="Arial"/>
                 <w:sz w:val="24"/>
                 <w:szCs w:val="24"/>
               </w:rPr>
@@ -1151,14 +1155,14 @@
               <w:ind w:firstLine="0"/>
               <w:jc w:val="center"/>
               <w:rPr>
-                <w:rFonts w:ascii="Arial Narrow" w:hAnsi="Arial Narrow"/>
+                <w:rFonts w:cs="Arial"/>
                 <w:sz w:val="24"/>
                 <w:szCs w:val="24"/>
               </w:rPr>
             </w:pPr>
             <w:r>
               <w:rPr>
-                <w:rFonts w:ascii="Arial Narrow" w:hAnsi="Arial Narrow"/>
+                <w:rFonts w:cs="Arial"/>
                 <w:sz w:val="24"/>
                 <w:szCs w:val="24"/>
               </w:rPr>
@@ -1175,14 +1179,14 @@
               <w:ind w:firstLine="0"/>
               <w:jc w:val="center"/>
               <w:rPr>
-                <w:rFonts w:ascii="Arial Narrow" w:hAnsi="Arial Narrow"/>
+                <w:rFonts w:cs="Arial"/>
                 <w:sz w:val="24"/>
                 <w:szCs w:val="24"/>
               </w:rPr>
             </w:pPr>
             <w:r>
               <w:rPr>
-                <w:rFonts w:ascii="Arial Narrow" w:hAnsi="Arial Narrow"/>
+                <w:rFonts w:cs="Arial"/>
                 <w:sz w:val="24"/>
                 <w:szCs w:val="24"/>
               </w:rPr>
@@ -1199,14 +1203,14 @@
               <w:ind w:firstLine="0"/>
               <w:jc w:val="center"/>
               <w:rPr>
-                <w:rFonts w:ascii="Arial Narrow" w:hAnsi="Arial Narrow"/>
+                <w:rFonts w:cs="Arial"/>
                 <w:sz w:val="24"/>
                 <w:szCs w:val="24"/>
               </w:rPr>
             </w:pPr>
             <w:r>
               <w:rPr>
-                <w:rFonts w:ascii="Arial Narrow" w:hAnsi="Arial Narrow"/>
+                <w:rFonts w:cs="Arial"/>
                 <w:sz w:val="24"/>
                 <w:szCs w:val="24"/>
               </w:rPr>
@@ -1225,14 +1229,14 @@
               <w:ind w:firstLine="0"/>
               <w:jc w:val="center"/>
               <w:rPr>
-                <w:rFonts w:ascii="Arial Narrow" w:hAnsi="Arial Narrow"/>
+                <w:rFonts w:cs="Arial"/>
                 <w:sz w:val="24"/>
                 <w:szCs w:val="24"/>
               </w:rPr>
             </w:pPr>
             <w:r>
               <w:rPr>
-                <w:rFonts w:ascii="Arial Narrow" w:hAnsi="Arial Narrow"/>
+                <w:rFonts w:cs="Arial"/>
                 <w:sz w:val="24"/>
                 <w:szCs w:val="24"/>
               </w:rPr>
@@ -1249,34 +1253,18 @@
               <w:ind w:firstLine="0"/>
               <w:jc w:val="center"/>
               <w:rPr>
-                <w:rFonts w:ascii="Arial Narrow" w:hAnsi="Arial Narrow"/>
+                <w:rFonts w:cs="Arial"/>
                 <w:sz w:val="24"/>
                 <w:szCs w:val="24"/>
               </w:rPr>
             </w:pPr>
             <w:r>
               <w:rPr>
-                <w:rFonts w:ascii="Arial Narrow" w:hAnsi="Arial Narrow"/>
+                <w:rFonts w:cs="Arial"/>
                 <w:sz w:val="24"/>
                 <w:szCs w:val="24"/>
               </w:rPr>
-              <w:t>0</w:t>
-            </w:r>
-            <w:r>
-              <w:rPr>
-                <w:rFonts w:ascii="Arial Narrow" w:hAnsi="Arial Narrow"/>
-                <w:sz w:val="24"/>
-                <w:szCs w:val="24"/>
-              </w:rPr>
-              <w:t>3</w:t>
-            </w:r>
-            <w:r>
-              <w:rPr>
-                <w:rFonts w:ascii="Arial Narrow" w:hAnsi="Arial Narrow"/>
-                <w:sz w:val="24"/>
-                <w:szCs w:val="24"/>
-              </w:rPr>
-              <w:t>/07/2025</w:t>
+              <w:t>03/07/2025</w:t>
             </w:r>
           </w:p>
         </w:tc>
@@ -1289,13 +1277,14 @@
               <w:ind w:firstLine="0"/>
               <w:jc w:val="center"/>
               <w:rPr>
+                <w:rFonts w:cs="Arial"/>
                 <w:sz w:val="24"/>
                 <w:szCs w:val="24"/>
               </w:rPr>
             </w:pPr>
             <w:r>
               <w:rPr>
-                <w:rFonts w:ascii="Arial Narrow" w:hAnsi="Arial Narrow"/>
+                <w:rFonts w:cs="Arial"/>
                 <w:sz w:val="24"/>
                 <w:szCs w:val="24"/>
               </w:rPr>
@@ -1304,7 +1293,7 @@
             <w:proofErr w:type="spellStart"/>
             <w:r>
               <w:rPr>
-                <w:rFonts w:ascii="Arial Narrow" w:hAnsi="Arial Narrow"/>
+                <w:rFonts w:cs="Arial"/>
                 <w:sz w:val="24"/>
                 <w:szCs w:val="24"/>
               </w:rPr>
@@ -1665,28 +1654,20 @@
             </w:tabs>
             <w:ind w:firstLine="0"/>
             <w:rPr>
-              <w:rFonts w:ascii="Arial Narrow" w:hAnsi="Arial Narrow"/>
+              <w:rFonts w:cs="Arial"/>
             </w:rPr>
           </w:pPr>
           <w:r>
             <w:rPr>
-              <w:rFonts w:ascii="Arial Narrow" w:hAnsi="Arial Narrow"/>
+              <w:rFonts w:cs="Arial"/>
               <w:b/>
               <w:sz w:val="24"/>
             </w:rPr>
-            <w:t>Índice</w:t>
+            <w:t xml:space="preserve">Índice </w:t>
           </w:r>
           <w:r>
             <w:rPr>
-              <w:rFonts w:ascii="Arial Narrow" w:hAnsi="Arial Narrow" w:cs="Arial"/>
-              <w:b/>
-              <w:sz w:val="24"/>
-            </w:rPr>
-            <w:t xml:space="preserve"> </w:t>
-          </w:r>
-          <w:r>
-            <w:rPr>
-              <w:rFonts w:ascii="Arial Narrow" w:hAnsi="Arial Narrow" w:cs="Arial"/>
+              <w:rFonts w:cs="Arial"/>
               <w:b/>
               <w:sz w:val="24"/>
             </w:rPr>
@@ -1694,7 +1675,7 @@
           </w:r>
           <w:r>
             <w:rPr>
-              <w:rFonts w:ascii="Arial Narrow" w:hAnsi="Arial Narrow" w:cs="Arial"/>
+              <w:rFonts w:cs="Arial"/>
               <w:b/>
               <w:sz w:val="24"/>
             </w:rPr>
@@ -1705,7 +1686,7 @@
           <w:pPr>
             <w:pStyle w:val="TDC1"/>
             <w:rPr>
-              <w:rFonts w:asciiTheme="minorHAnsi" w:hAnsiTheme="minorHAnsi"/>
+              <w:rFonts w:cs="Arial"/>
               <w:noProof/>
               <w:kern w:val="2"/>
               <w:sz w:val="24"/>
@@ -1716,20 +1697,20 @@
           </w:pPr>
           <w:r>
             <w:rPr>
-              <w:rFonts w:ascii="Arial Narrow" w:hAnsi="Arial Narrow"/>
+              <w:rFonts w:cs="Arial"/>
               <w:sz w:val="22"/>
             </w:rPr>
             <w:fldChar w:fldCharType="begin"/>
           </w:r>
           <w:r>
             <w:rPr>
-              <w:rFonts w:ascii="Arial Narrow" w:hAnsi="Arial Narrow"/>
+              <w:rFonts w:cs="Arial"/>
             </w:rPr>
             <w:instrText xml:space="preserve"> TOC \o "1-3" \h \z \u </w:instrText>
           </w:r>
           <w:r>
             <w:rPr>
-              <w:rFonts w:ascii="Arial Narrow" w:hAnsi="Arial Narrow"/>
+              <w:rFonts w:cs="Arial"/>
               <w:sz w:val="22"/>
             </w:rPr>
             <w:fldChar w:fldCharType="separate"/>
@@ -1738,7 +1719,7 @@
             <w:r>
               <w:rPr>
                 <w:rStyle w:val="Hipervnculo"/>
-                <w:rFonts w:ascii="Arial Narrow" w:hAnsi="Arial Narrow"/>
+                <w:rFonts w:cs="Arial"/>
                 <w:b/>
                 <w:noProof/>
               </w:rPr>
@@ -1746,7 +1727,7 @@
             </w:r>
             <w:r>
               <w:rPr>
-                <w:rFonts w:asciiTheme="minorHAnsi" w:hAnsiTheme="minorHAnsi"/>
+                <w:rFonts w:cs="Arial"/>
                 <w:noProof/>
                 <w:kern w:val="2"/>
                 <w:sz w:val="24"/>
@@ -1759,7 +1740,7 @@
             <w:r>
               <w:rPr>
                 <w:rStyle w:val="Hipervnculo"/>
-                <w:rFonts w:ascii="Arial Narrow" w:hAnsi="Arial Narrow"/>
+                <w:rFonts w:cs="Arial"/>
                 <w:b/>
                 <w:noProof/>
               </w:rPr>
@@ -1767,6 +1748,7 @@
             </w:r>
             <w:r>
               <w:rPr>
+                <w:rFonts w:cs="Arial"/>
                 <w:noProof/>
                 <w:webHidden/>
               </w:rPr>
@@ -1774,6 +1756,7 @@
             </w:r>
             <w:r>
               <w:rPr>
+                <w:rFonts w:cs="Arial"/>
                 <w:noProof/>
                 <w:webHidden/>
               </w:rPr>
@@ -1781,6 +1764,7 @@
             </w:r>
             <w:r>
               <w:rPr>
+                <w:rFonts w:cs="Arial"/>
                 <w:noProof/>
                 <w:webHidden/>
               </w:rPr>
@@ -1788,12 +1772,14 @@
             </w:r>
             <w:r>
               <w:rPr>
-                <w:noProof/>
-                <w:webHidden/>
-              </w:rPr>
-            </w:r>
-            <w:r>
-              <w:rPr>
+                <w:rFonts w:cs="Arial"/>
+                <w:noProof/>
+                <w:webHidden/>
+              </w:rPr>
+            </w:r>
+            <w:r>
+              <w:rPr>
+                <w:rFonts w:cs="Arial"/>
                 <w:noProof/>
                 <w:webHidden/>
               </w:rPr>
@@ -1801,6 +1787,7 @@
             </w:r>
             <w:r>
               <w:rPr>
+                <w:rFonts w:cs="Arial"/>
                 <w:noProof/>
                 <w:webHidden/>
               </w:rPr>
@@ -1808,6 +1795,7 @@
             </w:r>
             <w:r>
               <w:rPr>
+                <w:rFonts w:cs="Arial"/>
                 <w:noProof/>
                 <w:webHidden/>
               </w:rPr>
@@ -1819,7 +1807,7 @@
           <w:pPr>
             <w:pStyle w:val="TDC1"/>
             <w:rPr>
-              <w:rFonts w:asciiTheme="minorHAnsi" w:hAnsiTheme="minorHAnsi"/>
+              <w:rFonts w:cs="Arial"/>
               <w:noProof/>
               <w:kern w:val="2"/>
               <w:sz w:val="24"/>
@@ -1832,7 +1820,7 @@
             <w:r>
               <w:rPr>
                 <w:rStyle w:val="Hipervnculo"/>
-                <w:rFonts w:ascii="Arial Narrow" w:hAnsi="Arial Narrow"/>
+                <w:rFonts w:cs="Arial"/>
                 <w:b/>
                 <w:bCs/>
                 <w:noProof/>
@@ -1841,7 +1829,7 @@
             </w:r>
             <w:r>
               <w:rPr>
-                <w:rFonts w:asciiTheme="minorHAnsi" w:hAnsiTheme="minorHAnsi"/>
+                <w:rFonts w:cs="Arial"/>
                 <w:noProof/>
                 <w:kern w:val="2"/>
                 <w:sz w:val="24"/>
@@ -1854,7 +1842,7 @@
             <w:r>
               <w:rPr>
                 <w:rStyle w:val="Hipervnculo"/>
-                <w:rFonts w:ascii="Arial Narrow" w:hAnsi="Arial Narrow"/>
+                <w:rFonts w:cs="Arial"/>
                 <w:b/>
                 <w:bCs/>
                 <w:noProof/>
@@ -1863,6 +1851,7 @@
             </w:r>
             <w:r>
               <w:rPr>
+                <w:rFonts w:cs="Arial"/>
                 <w:noProof/>
                 <w:webHidden/>
               </w:rPr>
@@ -1870,6 +1859,7 @@
             </w:r>
             <w:r>
               <w:rPr>
+                <w:rFonts w:cs="Arial"/>
                 <w:noProof/>
                 <w:webHidden/>
               </w:rPr>
@@ -1877,6 +1867,7 @@
             </w:r>
             <w:r>
               <w:rPr>
+                <w:rFonts w:cs="Arial"/>
                 <w:noProof/>
                 <w:webHidden/>
               </w:rPr>
@@ -1884,12 +1875,14 @@
             </w:r>
             <w:r>
               <w:rPr>
-                <w:noProof/>
-                <w:webHidden/>
-              </w:rPr>
-            </w:r>
-            <w:r>
-              <w:rPr>
+                <w:rFonts w:cs="Arial"/>
+                <w:noProof/>
+                <w:webHidden/>
+              </w:rPr>
+            </w:r>
+            <w:r>
+              <w:rPr>
+                <w:rFonts w:cs="Arial"/>
                 <w:noProof/>
                 <w:webHidden/>
               </w:rPr>
@@ -1897,6 +1890,7 @@
             </w:r>
             <w:r>
               <w:rPr>
+                <w:rFonts w:cs="Arial"/>
                 <w:noProof/>
                 <w:webHidden/>
               </w:rPr>
@@ -1904,6 +1898,7 @@
             </w:r>
             <w:r>
               <w:rPr>
+                <w:rFonts w:cs="Arial"/>
                 <w:noProof/>
                 <w:webHidden/>
               </w:rPr>
@@ -1915,7 +1910,7 @@
           <w:pPr>
             <w:pStyle w:val="TDC1"/>
             <w:rPr>
-              <w:rFonts w:asciiTheme="minorHAnsi" w:hAnsiTheme="minorHAnsi"/>
+              <w:rFonts w:cs="Arial"/>
               <w:noProof/>
               <w:kern w:val="2"/>
               <w:sz w:val="24"/>
@@ -1928,6 +1923,7 @@
             <w:r>
               <w:rPr>
                 <w:rStyle w:val="Hipervnculo"/>
+                <w:rFonts w:cs="Arial"/>
                 <w:b/>
                 <w:noProof/>
               </w:rPr>
@@ -1935,7 +1931,7 @@
             </w:r>
             <w:r>
               <w:rPr>
-                <w:rFonts w:asciiTheme="minorHAnsi" w:hAnsiTheme="minorHAnsi"/>
+                <w:rFonts w:cs="Arial"/>
                 <w:noProof/>
                 <w:kern w:val="2"/>
                 <w:sz w:val="24"/>
@@ -1948,6 +1944,7 @@
             <w:r>
               <w:rPr>
                 <w:rStyle w:val="Hipervnculo"/>
+                <w:rFonts w:cs="Arial"/>
                 <w:b/>
                 <w:noProof/>
               </w:rPr>
@@ -1955,6 +1952,7 @@
             </w:r>
             <w:r>
               <w:rPr>
+                <w:rFonts w:cs="Arial"/>
                 <w:noProof/>
                 <w:webHidden/>
               </w:rPr>
@@ -1962,6 +1960,7 @@
             </w:r>
             <w:r>
               <w:rPr>
+                <w:rFonts w:cs="Arial"/>
                 <w:noProof/>
                 <w:webHidden/>
               </w:rPr>
@@ -1969,6 +1968,7 @@
             </w:r>
             <w:r>
               <w:rPr>
+                <w:rFonts w:cs="Arial"/>
                 <w:noProof/>
                 <w:webHidden/>
               </w:rPr>
@@ -1976,12 +1976,14 @@
             </w:r>
             <w:r>
               <w:rPr>
-                <w:noProof/>
-                <w:webHidden/>
-              </w:rPr>
-            </w:r>
-            <w:r>
-              <w:rPr>
+                <w:rFonts w:cs="Arial"/>
+                <w:noProof/>
+                <w:webHidden/>
+              </w:rPr>
+            </w:r>
+            <w:r>
+              <w:rPr>
+                <w:rFonts w:cs="Arial"/>
                 <w:noProof/>
                 <w:webHidden/>
               </w:rPr>
@@ -1989,6 +1991,7 @@
             </w:r>
             <w:r>
               <w:rPr>
+                <w:rFonts w:cs="Arial"/>
                 <w:noProof/>
                 <w:webHidden/>
               </w:rPr>
@@ -1996,6 +1999,7 @@
             </w:r>
             <w:r>
               <w:rPr>
+                <w:rFonts w:cs="Arial"/>
                 <w:noProof/>
                 <w:webHidden/>
               </w:rPr>
@@ -2010,7 +2014,7 @@
               <w:tab w:val="left" w:pos="960"/>
             </w:tabs>
             <w:rPr>
-              <w:rFonts w:asciiTheme="minorHAnsi" w:hAnsiTheme="minorHAnsi"/>
+              <w:rFonts w:cs="Arial"/>
               <w:noProof/>
               <w:kern w:val="2"/>
               <w:sz w:val="24"/>
@@ -2023,6 +2027,7 @@
             <w:r>
               <w:rPr>
                 <w:rStyle w:val="Hipervnculo"/>
+                <w:rFonts w:cs="Arial"/>
                 <w:b/>
                 <w:noProof/>
               </w:rPr>
@@ -2030,7 +2035,7 @@
             </w:r>
             <w:r>
               <w:rPr>
-                <w:rFonts w:asciiTheme="minorHAnsi" w:hAnsiTheme="minorHAnsi"/>
+                <w:rFonts w:cs="Arial"/>
                 <w:noProof/>
                 <w:kern w:val="2"/>
                 <w:sz w:val="24"/>
@@ -2043,6 +2048,7 @@
             <w:r>
               <w:rPr>
                 <w:rStyle w:val="Hipervnculo"/>
+                <w:rFonts w:cs="Arial"/>
                 <w:b/>
                 <w:noProof/>
               </w:rPr>
@@ -2050,6 +2056,7 @@
             </w:r>
             <w:r>
               <w:rPr>
+                <w:rFonts w:cs="Arial"/>
                 <w:noProof/>
                 <w:webHidden/>
               </w:rPr>
@@ -2057,6 +2064,7 @@
             </w:r>
             <w:r>
               <w:rPr>
+                <w:rFonts w:cs="Arial"/>
                 <w:noProof/>
                 <w:webHidden/>
               </w:rPr>
@@ -2064,6 +2072,7 @@
             </w:r>
             <w:r>
               <w:rPr>
+                <w:rFonts w:cs="Arial"/>
                 <w:noProof/>
                 <w:webHidden/>
               </w:rPr>
@@ -2071,12 +2080,14 @@
             </w:r>
             <w:r>
               <w:rPr>
-                <w:noProof/>
-                <w:webHidden/>
-              </w:rPr>
-            </w:r>
-            <w:r>
-              <w:rPr>
+                <w:rFonts w:cs="Arial"/>
+                <w:noProof/>
+                <w:webHidden/>
+              </w:rPr>
+            </w:r>
+            <w:r>
+              <w:rPr>
+                <w:rFonts w:cs="Arial"/>
                 <w:noProof/>
                 <w:webHidden/>
               </w:rPr>
@@ -2084,6 +2095,7 @@
             </w:r>
             <w:r>
               <w:rPr>
+                <w:rFonts w:cs="Arial"/>
                 <w:noProof/>
                 <w:webHidden/>
               </w:rPr>
@@ -2091,6 +2103,7 @@
             </w:r>
             <w:r>
               <w:rPr>
+                <w:rFonts w:cs="Arial"/>
                 <w:noProof/>
                 <w:webHidden/>
               </w:rPr>
@@ -2105,7 +2118,7 @@
               <w:tab w:val="left" w:pos="1200"/>
             </w:tabs>
             <w:rPr>
-              <w:rFonts w:asciiTheme="minorHAnsi" w:hAnsiTheme="minorHAnsi"/>
+              <w:rFonts w:cs="Arial"/>
               <w:noProof/>
               <w:kern w:val="2"/>
               <w:sz w:val="24"/>
@@ -2118,6 +2131,7 @@
             <w:r>
               <w:rPr>
                 <w:rStyle w:val="Hipervnculo"/>
+                <w:rFonts w:cs="Arial"/>
                 <w:b/>
                 <w:bCs/>
                 <w:noProof/>
@@ -2126,7 +2140,7 @@
             </w:r>
             <w:r>
               <w:rPr>
-                <w:rFonts w:asciiTheme="minorHAnsi" w:hAnsiTheme="minorHAnsi"/>
+                <w:rFonts w:cs="Arial"/>
                 <w:noProof/>
                 <w:kern w:val="2"/>
                 <w:sz w:val="24"/>
@@ -2139,6 +2153,7 @@
             <w:r>
               <w:rPr>
                 <w:rStyle w:val="Hipervnculo"/>
+                <w:rFonts w:cs="Arial"/>
                 <w:b/>
                 <w:bCs/>
                 <w:noProof/>
@@ -2148,6 +2163,7 @@
             <w:r>
               <w:rPr>
                 <w:rStyle w:val="Hipervnculo"/>
+                <w:rFonts w:cs="Arial"/>
                 <w:b/>
                 <w:bCs/>
                 <w:i/>
@@ -2159,6 +2175,7 @@
             <w:r>
               <w:rPr>
                 <w:rStyle w:val="Hipervnculo"/>
+                <w:rFonts w:cs="Arial"/>
                 <w:b/>
                 <w:bCs/>
                 <w:noProof/>
@@ -2168,6 +2185,7 @@
             <w:r>
               <w:rPr>
                 <w:rStyle w:val="Hipervnculo"/>
+                <w:rFonts w:cs="Arial"/>
                 <w:b/>
                 <w:bCs/>
                 <w:i/>
@@ -2178,6 +2196,7 @@
             </w:r>
             <w:r>
               <w:rPr>
+                <w:rFonts w:cs="Arial"/>
                 <w:noProof/>
                 <w:webHidden/>
               </w:rPr>
@@ -2185,6 +2204,7 @@
             </w:r>
             <w:r>
               <w:rPr>
+                <w:rFonts w:cs="Arial"/>
                 <w:noProof/>
                 <w:webHidden/>
               </w:rPr>
@@ -2192,6 +2212,7 @@
             </w:r>
             <w:r>
               <w:rPr>
+                <w:rFonts w:cs="Arial"/>
                 <w:noProof/>
                 <w:webHidden/>
               </w:rPr>
@@ -2199,12 +2220,14 @@
             </w:r>
             <w:r>
               <w:rPr>
-                <w:noProof/>
-                <w:webHidden/>
-              </w:rPr>
-            </w:r>
-            <w:r>
-              <w:rPr>
+                <w:rFonts w:cs="Arial"/>
+                <w:noProof/>
+                <w:webHidden/>
+              </w:rPr>
+            </w:r>
+            <w:r>
+              <w:rPr>
+                <w:rFonts w:cs="Arial"/>
                 <w:noProof/>
                 <w:webHidden/>
               </w:rPr>
@@ -2212,6 +2235,7 @@
             </w:r>
             <w:r>
               <w:rPr>
+                <w:rFonts w:cs="Arial"/>
                 <w:noProof/>
                 <w:webHidden/>
               </w:rPr>
@@ -2219,6 +2243,7 @@
             </w:r>
             <w:r>
               <w:rPr>
+                <w:rFonts w:cs="Arial"/>
                 <w:noProof/>
                 <w:webHidden/>
               </w:rPr>
@@ -2233,7 +2258,7 @@
               <w:tab w:val="left" w:pos="1200"/>
             </w:tabs>
             <w:rPr>
-              <w:rFonts w:asciiTheme="minorHAnsi" w:hAnsiTheme="minorHAnsi"/>
+              <w:rFonts w:cs="Arial"/>
               <w:noProof/>
               <w:kern w:val="2"/>
               <w:sz w:val="24"/>
@@ -2246,6 +2271,7 @@
             <w:r>
               <w:rPr>
                 <w:rStyle w:val="Hipervnculo"/>
+                <w:rFonts w:cs="Arial"/>
                 <w:b/>
                 <w:bCs/>
                 <w:noProof/>
@@ -2254,7 +2280,7 @@
             </w:r>
             <w:r>
               <w:rPr>
-                <w:rFonts w:asciiTheme="minorHAnsi" w:hAnsiTheme="minorHAnsi"/>
+                <w:rFonts w:cs="Arial"/>
                 <w:noProof/>
                 <w:kern w:val="2"/>
                 <w:sz w:val="24"/>
@@ -2267,6 +2293,7 @@
             <w:r>
               <w:rPr>
                 <w:rStyle w:val="Hipervnculo"/>
+                <w:rFonts w:cs="Arial"/>
                 <w:b/>
                 <w:bCs/>
                 <w:noProof/>
@@ -2275,6 +2302,7 @@
             </w:r>
             <w:r>
               <w:rPr>
+                <w:rFonts w:cs="Arial"/>
                 <w:noProof/>
                 <w:webHidden/>
               </w:rPr>
@@ -2282,6 +2310,7 @@
             </w:r>
             <w:r>
               <w:rPr>
+                <w:rFonts w:cs="Arial"/>
                 <w:noProof/>
                 <w:webHidden/>
               </w:rPr>
@@ -2289,6 +2318,7 @@
             </w:r>
             <w:r>
               <w:rPr>
+                <w:rFonts w:cs="Arial"/>
                 <w:noProof/>
                 <w:webHidden/>
               </w:rPr>
@@ -2296,12 +2326,14 @@
             </w:r>
             <w:r>
               <w:rPr>
-                <w:noProof/>
-                <w:webHidden/>
-              </w:rPr>
-            </w:r>
-            <w:r>
-              <w:rPr>
+                <w:rFonts w:cs="Arial"/>
+                <w:noProof/>
+                <w:webHidden/>
+              </w:rPr>
+            </w:r>
+            <w:r>
+              <w:rPr>
+                <w:rFonts w:cs="Arial"/>
                 <w:noProof/>
                 <w:webHidden/>
               </w:rPr>
@@ -2309,6 +2341,7 @@
             </w:r>
             <w:r>
               <w:rPr>
+                <w:rFonts w:cs="Arial"/>
                 <w:noProof/>
                 <w:webHidden/>
               </w:rPr>
@@ -2316,6 +2349,7 @@
             </w:r>
             <w:r>
               <w:rPr>
+                <w:rFonts w:cs="Arial"/>
                 <w:noProof/>
                 <w:webHidden/>
               </w:rPr>
@@ -2330,7 +2364,7 @@
               <w:tab w:val="left" w:pos="1200"/>
             </w:tabs>
             <w:rPr>
-              <w:rFonts w:asciiTheme="minorHAnsi" w:hAnsiTheme="minorHAnsi"/>
+              <w:rFonts w:cs="Arial"/>
               <w:noProof/>
               <w:kern w:val="2"/>
               <w:sz w:val="24"/>
@@ -2343,7 +2377,7 @@
             <w:r>
               <w:rPr>
                 <w:rStyle w:val="Hipervnculo"/>
-                <w:rFonts w:ascii="Arial Narrow" w:hAnsi="Arial Narrow"/>
+                <w:rFonts w:cs="Arial"/>
                 <w:b/>
                 <w:bCs/>
                 <w:noProof/>
@@ -2352,7 +2386,7 @@
             </w:r>
             <w:r>
               <w:rPr>
-                <w:rFonts w:asciiTheme="minorHAnsi" w:hAnsiTheme="minorHAnsi"/>
+                <w:rFonts w:cs="Arial"/>
                 <w:noProof/>
                 <w:kern w:val="2"/>
                 <w:sz w:val="24"/>
@@ -2365,7 +2399,7 @@
             <w:r>
               <w:rPr>
                 <w:rStyle w:val="Hipervnculo"/>
-                <w:rFonts w:ascii="Arial Narrow" w:hAnsi="Arial Narrow"/>
+                <w:rFonts w:cs="Arial"/>
                 <w:b/>
                 <w:bCs/>
                 <w:noProof/>
@@ -2374,6 +2408,7 @@
             </w:r>
             <w:r>
               <w:rPr>
+                <w:rFonts w:cs="Arial"/>
                 <w:noProof/>
                 <w:webHidden/>
               </w:rPr>
@@ -2381,6 +2416,7 @@
             </w:r>
             <w:r>
               <w:rPr>
+                <w:rFonts w:cs="Arial"/>
                 <w:noProof/>
                 <w:webHidden/>
               </w:rPr>
@@ -2388,6 +2424,7 @@
             </w:r>
             <w:r>
               <w:rPr>
+                <w:rFonts w:cs="Arial"/>
                 <w:noProof/>
                 <w:webHidden/>
               </w:rPr>
@@ -2395,12 +2432,14 @@
             </w:r>
             <w:r>
               <w:rPr>
-                <w:noProof/>
-                <w:webHidden/>
-              </w:rPr>
-            </w:r>
-            <w:r>
-              <w:rPr>
+                <w:rFonts w:cs="Arial"/>
+                <w:noProof/>
+                <w:webHidden/>
+              </w:rPr>
+            </w:r>
+            <w:r>
+              <w:rPr>
+                <w:rFonts w:cs="Arial"/>
                 <w:noProof/>
                 <w:webHidden/>
               </w:rPr>
@@ -2408,6 +2447,7 @@
             </w:r>
             <w:r>
               <w:rPr>
+                <w:rFonts w:cs="Arial"/>
                 <w:noProof/>
                 <w:webHidden/>
               </w:rPr>
@@ -2415,6 +2455,7 @@
             </w:r>
             <w:r>
               <w:rPr>
+                <w:rFonts w:cs="Arial"/>
                 <w:noProof/>
                 <w:webHidden/>
               </w:rPr>
@@ -2429,7 +2470,7 @@
               <w:tab w:val="left" w:pos="1200"/>
             </w:tabs>
             <w:rPr>
-              <w:rFonts w:asciiTheme="minorHAnsi" w:hAnsiTheme="minorHAnsi"/>
+              <w:rFonts w:cs="Arial"/>
               <w:noProof/>
               <w:kern w:val="2"/>
               <w:sz w:val="24"/>
@@ -2442,7 +2483,7 @@
             <w:r>
               <w:rPr>
                 <w:rStyle w:val="Hipervnculo"/>
-                <w:rFonts w:ascii="Arial Narrow" w:hAnsi="Arial Narrow"/>
+                <w:rFonts w:cs="Arial"/>
                 <w:b/>
                 <w:bCs/>
                 <w:noProof/>
@@ -2451,7 +2492,7 @@
             </w:r>
             <w:r>
               <w:rPr>
-                <w:rFonts w:asciiTheme="minorHAnsi" w:hAnsiTheme="minorHAnsi"/>
+                <w:rFonts w:cs="Arial"/>
                 <w:noProof/>
                 <w:kern w:val="2"/>
                 <w:sz w:val="24"/>
@@ -2464,7 +2505,7 @@
             <w:r>
               <w:rPr>
                 <w:rStyle w:val="Hipervnculo"/>
-                <w:rFonts w:ascii="Arial Narrow" w:hAnsi="Arial Narrow"/>
+                <w:rFonts w:cs="Arial"/>
                 <w:b/>
                 <w:bCs/>
                 <w:noProof/>
@@ -2473,6 +2514,7 @@
             </w:r>
             <w:r>
               <w:rPr>
+                <w:rFonts w:cs="Arial"/>
                 <w:noProof/>
                 <w:webHidden/>
               </w:rPr>
@@ -2480,6 +2522,7 @@
             </w:r>
             <w:r>
               <w:rPr>
+                <w:rFonts w:cs="Arial"/>
                 <w:noProof/>
                 <w:webHidden/>
               </w:rPr>
@@ -2487,6 +2530,7 @@
             </w:r>
             <w:r>
               <w:rPr>
+                <w:rFonts w:cs="Arial"/>
                 <w:noProof/>
                 <w:webHidden/>
               </w:rPr>
@@ -2494,12 +2538,14 @@
             </w:r>
             <w:r>
               <w:rPr>
-                <w:noProof/>
-                <w:webHidden/>
-              </w:rPr>
-            </w:r>
-            <w:r>
-              <w:rPr>
+                <w:rFonts w:cs="Arial"/>
+                <w:noProof/>
+                <w:webHidden/>
+              </w:rPr>
+            </w:r>
+            <w:r>
+              <w:rPr>
+                <w:rFonts w:cs="Arial"/>
                 <w:noProof/>
                 <w:webHidden/>
               </w:rPr>
@@ -2507,6 +2553,7 @@
             </w:r>
             <w:r>
               <w:rPr>
+                <w:rFonts w:cs="Arial"/>
                 <w:noProof/>
                 <w:webHidden/>
               </w:rPr>
@@ -2514,6 +2561,7 @@
             </w:r>
             <w:r>
               <w:rPr>
+                <w:rFonts w:cs="Arial"/>
                 <w:noProof/>
                 <w:webHidden/>
               </w:rPr>
@@ -2528,7 +2576,7 @@
               <w:tab w:val="left" w:pos="1200"/>
             </w:tabs>
             <w:rPr>
-              <w:rFonts w:asciiTheme="minorHAnsi" w:hAnsiTheme="minorHAnsi"/>
+              <w:rFonts w:cs="Arial"/>
               <w:noProof/>
               <w:kern w:val="2"/>
               <w:sz w:val="24"/>
@@ -2541,7 +2589,7 @@
             <w:r>
               <w:rPr>
                 <w:rStyle w:val="Hipervnculo"/>
-                <w:rFonts w:ascii="Arial Narrow" w:hAnsi="Arial Narrow"/>
+                <w:rFonts w:cs="Arial"/>
                 <w:b/>
                 <w:bCs/>
                 <w:noProof/>
@@ -2550,7 +2598,7 @@
             </w:r>
             <w:r>
               <w:rPr>
-                <w:rFonts w:asciiTheme="minorHAnsi" w:hAnsiTheme="minorHAnsi"/>
+                <w:rFonts w:cs="Arial"/>
                 <w:noProof/>
                 <w:kern w:val="2"/>
                 <w:sz w:val="24"/>
@@ -2563,7 +2611,7 @@
             <w:r>
               <w:rPr>
                 <w:rStyle w:val="Hipervnculo"/>
-                <w:rFonts w:ascii="Arial Narrow" w:hAnsi="Arial Narrow"/>
+                <w:rFonts w:cs="Arial"/>
                 <w:b/>
                 <w:bCs/>
                 <w:noProof/>
@@ -2572,6 +2620,7 @@
             </w:r>
             <w:r>
               <w:rPr>
+                <w:rFonts w:cs="Arial"/>
                 <w:noProof/>
                 <w:webHidden/>
               </w:rPr>
@@ -2579,6 +2628,7 @@
             </w:r>
             <w:r>
               <w:rPr>
+                <w:rFonts w:cs="Arial"/>
                 <w:noProof/>
                 <w:webHidden/>
               </w:rPr>
@@ -2586,6 +2636,7 @@
             </w:r>
             <w:r>
               <w:rPr>
+                <w:rFonts w:cs="Arial"/>
                 <w:noProof/>
                 <w:webHidden/>
               </w:rPr>
@@ -2593,12 +2644,14 @@
             </w:r>
             <w:r>
               <w:rPr>
-                <w:noProof/>
-                <w:webHidden/>
-              </w:rPr>
-            </w:r>
-            <w:r>
-              <w:rPr>
+                <w:rFonts w:cs="Arial"/>
+                <w:noProof/>
+                <w:webHidden/>
+              </w:rPr>
+            </w:r>
+            <w:r>
+              <w:rPr>
+                <w:rFonts w:cs="Arial"/>
                 <w:noProof/>
                 <w:webHidden/>
               </w:rPr>
@@ -2606,6 +2659,7 @@
             </w:r>
             <w:r>
               <w:rPr>
+                <w:rFonts w:cs="Arial"/>
                 <w:noProof/>
                 <w:webHidden/>
               </w:rPr>
@@ -2613,6 +2667,7 @@
             </w:r>
             <w:r>
               <w:rPr>
+                <w:rFonts w:cs="Arial"/>
                 <w:noProof/>
                 <w:webHidden/>
               </w:rPr>
@@ -2627,7 +2682,7 @@
               <w:tab w:val="left" w:pos="1200"/>
             </w:tabs>
             <w:rPr>
-              <w:rFonts w:asciiTheme="minorHAnsi" w:hAnsiTheme="minorHAnsi"/>
+              <w:rFonts w:cs="Arial"/>
               <w:noProof/>
               <w:kern w:val="2"/>
               <w:sz w:val="24"/>
@@ -2640,7 +2695,7 @@
             <w:r>
               <w:rPr>
                 <w:rStyle w:val="Hipervnculo"/>
-                <w:rFonts w:ascii="Arial Narrow" w:hAnsi="Arial Narrow"/>
+                <w:rFonts w:cs="Arial"/>
                 <w:b/>
                 <w:bCs/>
                 <w:noProof/>
@@ -2649,7 +2704,7 @@
             </w:r>
             <w:r>
               <w:rPr>
-                <w:rFonts w:asciiTheme="minorHAnsi" w:hAnsiTheme="minorHAnsi"/>
+                <w:rFonts w:cs="Arial"/>
                 <w:noProof/>
                 <w:kern w:val="2"/>
                 <w:sz w:val="24"/>
@@ -2662,7 +2717,7 @@
             <w:r>
               <w:rPr>
                 <w:rStyle w:val="Hipervnculo"/>
-                <w:rFonts w:ascii="Arial Narrow" w:hAnsi="Arial Narrow"/>
+                <w:rFonts w:cs="Arial"/>
                 <w:b/>
                 <w:bCs/>
                 <w:noProof/>
@@ -2671,6 +2726,7 @@
             </w:r>
             <w:r>
               <w:rPr>
+                <w:rFonts w:cs="Arial"/>
                 <w:noProof/>
                 <w:webHidden/>
               </w:rPr>
@@ -2678,6 +2734,7 @@
             </w:r>
             <w:r>
               <w:rPr>
+                <w:rFonts w:cs="Arial"/>
                 <w:noProof/>
                 <w:webHidden/>
               </w:rPr>
@@ -2685,6 +2742,7 @@
             </w:r>
             <w:r>
               <w:rPr>
+                <w:rFonts w:cs="Arial"/>
                 <w:noProof/>
                 <w:webHidden/>
               </w:rPr>
@@ -2692,12 +2750,14 @@
             </w:r>
             <w:r>
               <w:rPr>
-                <w:noProof/>
-                <w:webHidden/>
-              </w:rPr>
-            </w:r>
-            <w:r>
-              <w:rPr>
+                <w:rFonts w:cs="Arial"/>
+                <w:noProof/>
+                <w:webHidden/>
+              </w:rPr>
+            </w:r>
+            <w:r>
+              <w:rPr>
+                <w:rFonts w:cs="Arial"/>
                 <w:noProof/>
                 <w:webHidden/>
               </w:rPr>
@@ -2705,6 +2765,7 @@
             </w:r>
             <w:r>
               <w:rPr>
+                <w:rFonts w:cs="Arial"/>
                 <w:noProof/>
                 <w:webHidden/>
               </w:rPr>
@@ -2712,6 +2773,7 @@
             </w:r>
             <w:r>
               <w:rPr>
+                <w:rFonts w:cs="Arial"/>
                 <w:noProof/>
                 <w:webHidden/>
               </w:rPr>
@@ -2726,7 +2788,7 @@
               <w:tab w:val="left" w:pos="1200"/>
             </w:tabs>
             <w:rPr>
-              <w:rFonts w:asciiTheme="minorHAnsi" w:hAnsiTheme="minorHAnsi"/>
+              <w:rFonts w:cs="Arial"/>
               <w:noProof/>
               <w:kern w:val="2"/>
               <w:sz w:val="24"/>
@@ -2739,7 +2801,7 @@
             <w:r>
               <w:rPr>
                 <w:rStyle w:val="Hipervnculo"/>
-                <w:rFonts w:ascii="Arial Narrow" w:hAnsi="Arial Narrow"/>
+                <w:rFonts w:cs="Arial"/>
                 <w:b/>
                 <w:bCs/>
                 <w:noProof/>
@@ -2748,7 +2810,7 @@
             </w:r>
             <w:r>
               <w:rPr>
-                <w:rFonts w:asciiTheme="minorHAnsi" w:hAnsiTheme="minorHAnsi"/>
+                <w:rFonts w:cs="Arial"/>
                 <w:noProof/>
                 <w:kern w:val="2"/>
                 <w:sz w:val="24"/>
@@ -2761,7 +2823,7 @@
             <w:r>
               <w:rPr>
                 <w:rStyle w:val="Hipervnculo"/>
-                <w:rFonts w:ascii="Arial Narrow" w:hAnsi="Arial Narrow"/>
+                <w:rFonts w:cs="Arial"/>
                 <w:b/>
                 <w:bCs/>
                 <w:noProof/>
@@ -2770,6 +2832,7 @@
             </w:r>
             <w:r>
               <w:rPr>
+                <w:rFonts w:cs="Arial"/>
                 <w:noProof/>
                 <w:webHidden/>
               </w:rPr>
@@ -2777,6 +2840,7 @@
             </w:r>
             <w:r>
               <w:rPr>
+                <w:rFonts w:cs="Arial"/>
                 <w:noProof/>
                 <w:webHidden/>
               </w:rPr>
@@ -2784,6 +2848,7 @@
             </w:r>
             <w:r>
               <w:rPr>
+                <w:rFonts w:cs="Arial"/>
                 <w:noProof/>
                 <w:webHidden/>
               </w:rPr>
@@ -2791,12 +2856,14 @@
             </w:r>
             <w:r>
               <w:rPr>
-                <w:noProof/>
-                <w:webHidden/>
-              </w:rPr>
-            </w:r>
-            <w:r>
-              <w:rPr>
+                <w:rFonts w:cs="Arial"/>
+                <w:noProof/>
+                <w:webHidden/>
+              </w:rPr>
+            </w:r>
+            <w:r>
+              <w:rPr>
+                <w:rFonts w:cs="Arial"/>
                 <w:noProof/>
                 <w:webHidden/>
               </w:rPr>
@@ -2804,6 +2871,7 @@
             </w:r>
             <w:r>
               <w:rPr>
+                <w:rFonts w:cs="Arial"/>
                 <w:noProof/>
                 <w:webHidden/>
               </w:rPr>
@@ -2811,6 +2879,7 @@
             </w:r>
             <w:r>
               <w:rPr>
+                <w:rFonts w:cs="Arial"/>
                 <w:noProof/>
                 <w:webHidden/>
               </w:rPr>
@@ -2825,7 +2894,7 @@
               <w:tab w:val="left" w:pos="960"/>
             </w:tabs>
             <w:rPr>
-              <w:rFonts w:asciiTheme="minorHAnsi" w:hAnsiTheme="minorHAnsi"/>
+              <w:rFonts w:cs="Arial"/>
               <w:noProof/>
               <w:kern w:val="2"/>
               <w:sz w:val="24"/>
@@ -2838,7 +2907,7 @@
             <w:r>
               <w:rPr>
                 <w:rStyle w:val="Hipervnculo"/>
-                <w:rFonts w:ascii="Arial Narrow" w:hAnsi="Arial Narrow"/>
+                <w:rFonts w:cs="Arial"/>
                 <w:b/>
                 <w:bCs/>
                 <w:noProof/>
@@ -2847,7 +2916,7 @@
             </w:r>
             <w:r>
               <w:rPr>
-                <w:rFonts w:asciiTheme="minorHAnsi" w:hAnsiTheme="minorHAnsi"/>
+                <w:rFonts w:cs="Arial"/>
                 <w:noProof/>
                 <w:kern w:val="2"/>
                 <w:sz w:val="24"/>
@@ -2860,7 +2929,7 @@
             <w:r>
               <w:rPr>
                 <w:rStyle w:val="Hipervnculo"/>
-                <w:rFonts w:ascii="Arial Narrow" w:hAnsi="Arial Narrow"/>
+                <w:rFonts w:cs="Arial"/>
                 <w:b/>
                 <w:bCs/>
                 <w:noProof/>
@@ -2870,7 +2939,7 @@
             <w:r>
               <w:rPr>
                 <w:rStyle w:val="Hipervnculo"/>
-                <w:rFonts w:ascii="Arial Narrow" w:hAnsi="Arial Narrow"/>
+                <w:rFonts w:cs="Arial"/>
                 <w:b/>
                 <w:bCs/>
                 <w:i/>
@@ -2882,7 +2951,7 @@
             <w:r>
               <w:rPr>
                 <w:rStyle w:val="Hipervnculo"/>
-                <w:rFonts w:ascii="Arial Narrow" w:hAnsi="Arial Narrow"/>
+                <w:rFonts w:cs="Arial"/>
                 <w:b/>
                 <w:bCs/>
                 <w:noProof/>
@@ -2892,7 +2961,7 @@
             <w:r>
               <w:rPr>
                 <w:rStyle w:val="Hipervnculo"/>
-                <w:rFonts w:ascii="Arial Narrow" w:hAnsi="Arial Narrow"/>
+                <w:rFonts w:cs="Arial"/>
                 <w:b/>
                 <w:bCs/>
                 <w:i/>
@@ -2903,6 +2972,7 @@
             </w:r>
             <w:r>
               <w:rPr>
+                <w:rFonts w:cs="Arial"/>
                 <w:noProof/>
                 <w:webHidden/>
               </w:rPr>
@@ -2910,6 +2980,7 @@
             </w:r>
             <w:r>
               <w:rPr>
+                <w:rFonts w:cs="Arial"/>
                 <w:noProof/>
                 <w:webHidden/>
               </w:rPr>
@@ -2917,6 +2988,7 @@
             </w:r>
             <w:r>
               <w:rPr>
+                <w:rFonts w:cs="Arial"/>
                 <w:noProof/>
                 <w:webHidden/>
               </w:rPr>
@@ -2924,12 +2996,14 @@
             </w:r>
             <w:r>
               <w:rPr>
-                <w:noProof/>
-                <w:webHidden/>
-              </w:rPr>
-            </w:r>
-            <w:r>
-              <w:rPr>
+                <w:rFonts w:cs="Arial"/>
+                <w:noProof/>
+                <w:webHidden/>
+              </w:rPr>
+            </w:r>
+            <w:r>
+              <w:rPr>
+                <w:rFonts w:cs="Arial"/>
                 <w:noProof/>
                 <w:webHidden/>
               </w:rPr>
@@ -2937,6 +3011,7 @@
             </w:r>
             <w:r>
               <w:rPr>
+                <w:rFonts w:cs="Arial"/>
                 <w:noProof/>
                 <w:webHidden/>
               </w:rPr>
@@ -2944,6 +3019,7 @@
             </w:r>
             <w:r>
               <w:rPr>
+                <w:rFonts w:cs="Arial"/>
                 <w:noProof/>
                 <w:webHidden/>
               </w:rPr>
@@ -2958,7 +3034,7 @@
               <w:tab w:val="left" w:pos="1200"/>
             </w:tabs>
             <w:rPr>
-              <w:rFonts w:asciiTheme="minorHAnsi" w:hAnsiTheme="minorHAnsi"/>
+              <w:rFonts w:cs="Arial"/>
               <w:noProof/>
               <w:kern w:val="2"/>
               <w:sz w:val="24"/>
@@ -2971,7 +3047,7 @@
             <w:r>
               <w:rPr>
                 <w:rStyle w:val="Hipervnculo"/>
-                <w:rFonts w:ascii="Arial Narrow" w:hAnsi="Arial Narrow"/>
+                <w:rFonts w:cs="Arial"/>
                 <w:b/>
                 <w:bCs/>
                 <w:noProof/>
@@ -2980,7 +3056,7 @@
             </w:r>
             <w:r>
               <w:rPr>
-                <w:rFonts w:asciiTheme="minorHAnsi" w:hAnsiTheme="minorHAnsi"/>
+                <w:rFonts w:cs="Arial"/>
                 <w:noProof/>
                 <w:kern w:val="2"/>
                 <w:sz w:val="24"/>
@@ -2993,7 +3069,7 @@
             <w:r>
               <w:rPr>
                 <w:rStyle w:val="Hipervnculo"/>
-                <w:rFonts w:ascii="Arial Narrow" w:hAnsi="Arial Narrow"/>
+                <w:rFonts w:cs="Arial"/>
                 <w:b/>
                 <w:bCs/>
                 <w:noProof/>
@@ -3002,6 +3078,7 @@
             </w:r>
             <w:r>
               <w:rPr>
+                <w:rFonts w:cs="Arial"/>
                 <w:noProof/>
                 <w:webHidden/>
               </w:rPr>
@@ -3009,6 +3086,7 @@
             </w:r>
             <w:r>
               <w:rPr>
+                <w:rFonts w:cs="Arial"/>
                 <w:noProof/>
                 <w:webHidden/>
               </w:rPr>
@@ -3016,6 +3094,7 @@
             </w:r>
             <w:r>
               <w:rPr>
+                <w:rFonts w:cs="Arial"/>
                 <w:noProof/>
                 <w:webHidden/>
               </w:rPr>
@@ -3023,12 +3102,14 @@
             </w:r>
             <w:r>
               <w:rPr>
-                <w:noProof/>
-                <w:webHidden/>
-              </w:rPr>
-            </w:r>
-            <w:r>
-              <w:rPr>
+                <w:rFonts w:cs="Arial"/>
+                <w:noProof/>
+                <w:webHidden/>
+              </w:rPr>
+            </w:r>
+            <w:r>
+              <w:rPr>
+                <w:rFonts w:cs="Arial"/>
                 <w:noProof/>
                 <w:webHidden/>
               </w:rPr>
@@ -3036,6 +3117,7 @@
             </w:r>
             <w:r>
               <w:rPr>
+                <w:rFonts w:cs="Arial"/>
                 <w:noProof/>
                 <w:webHidden/>
               </w:rPr>
@@ -3043,6 +3125,7 @@
             </w:r>
             <w:r>
               <w:rPr>
+                <w:rFonts w:cs="Arial"/>
                 <w:noProof/>
                 <w:webHidden/>
               </w:rPr>
@@ -3057,7 +3140,7 @@
               <w:tab w:val="left" w:pos="1200"/>
             </w:tabs>
             <w:rPr>
-              <w:rFonts w:asciiTheme="minorHAnsi" w:hAnsiTheme="minorHAnsi"/>
+              <w:rFonts w:cs="Arial"/>
               <w:noProof/>
               <w:kern w:val="2"/>
               <w:sz w:val="24"/>
@@ -3070,7 +3153,7 @@
             <w:r>
               <w:rPr>
                 <w:rStyle w:val="Hipervnculo"/>
-                <w:rFonts w:ascii="Arial Narrow" w:hAnsi="Arial Narrow"/>
+                <w:rFonts w:cs="Arial"/>
                 <w:b/>
                 <w:bCs/>
                 <w:noProof/>
@@ -3079,7 +3162,7 @@
             </w:r>
             <w:r>
               <w:rPr>
-                <w:rFonts w:asciiTheme="minorHAnsi" w:hAnsiTheme="minorHAnsi"/>
+                <w:rFonts w:cs="Arial"/>
                 <w:noProof/>
                 <w:kern w:val="2"/>
                 <w:sz w:val="24"/>
@@ -3092,7 +3175,7 @@
             <w:r>
               <w:rPr>
                 <w:rStyle w:val="Hipervnculo"/>
-                <w:rFonts w:ascii="Arial Narrow" w:hAnsi="Arial Narrow"/>
+                <w:rFonts w:cs="Arial"/>
                 <w:b/>
                 <w:bCs/>
                 <w:noProof/>
@@ -3101,6 +3184,7 @@
             </w:r>
             <w:r>
               <w:rPr>
+                <w:rFonts w:cs="Arial"/>
                 <w:noProof/>
                 <w:webHidden/>
               </w:rPr>
@@ -3108,6 +3192,7 @@
             </w:r>
             <w:r>
               <w:rPr>
+                <w:rFonts w:cs="Arial"/>
                 <w:noProof/>
                 <w:webHidden/>
               </w:rPr>
@@ -3115,6 +3200,7 @@
             </w:r>
             <w:r>
               <w:rPr>
+                <w:rFonts w:cs="Arial"/>
                 <w:noProof/>
                 <w:webHidden/>
               </w:rPr>
@@ -3122,12 +3208,14 @@
             </w:r>
             <w:r>
               <w:rPr>
-                <w:noProof/>
-                <w:webHidden/>
-              </w:rPr>
-            </w:r>
-            <w:r>
-              <w:rPr>
+                <w:rFonts w:cs="Arial"/>
+                <w:noProof/>
+                <w:webHidden/>
+              </w:rPr>
+            </w:r>
+            <w:r>
+              <w:rPr>
+                <w:rFonts w:cs="Arial"/>
                 <w:noProof/>
                 <w:webHidden/>
               </w:rPr>
@@ -3135,6 +3223,7 @@
             </w:r>
             <w:r>
               <w:rPr>
+                <w:rFonts w:cs="Arial"/>
                 <w:noProof/>
                 <w:webHidden/>
               </w:rPr>
@@ -3142,6 +3231,7 @@
             </w:r>
             <w:r>
               <w:rPr>
+                <w:rFonts w:cs="Arial"/>
                 <w:noProof/>
                 <w:webHidden/>
               </w:rPr>
@@ -3156,7 +3246,7 @@
               <w:tab w:val="left" w:pos="1200"/>
             </w:tabs>
             <w:rPr>
-              <w:rFonts w:asciiTheme="minorHAnsi" w:hAnsiTheme="minorHAnsi"/>
+              <w:rFonts w:cs="Arial"/>
               <w:noProof/>
               <w:kern w:val="2"/>
               <w:sz w:val="24"/>
@@ -3169,7 +3259,7 @@
             <w:r>
               <w:rPr>
                 <w:rStyle w:val="Hipervnculo"/>
-                <w:rFonts w:ascii="Arial Narrow" w:hAnsi="Arial Narrow"/>
+                <w:rFonts w:cs="Arial"/>
                 <w:b/>
                 <w:bCs/>
                 <w:noProof/>
@@ -3178,7 +3268,7 @@
             </w:r>
             <w:r>
               <w:rPr>
-                <w:rFonts w:asciiTheme="minorHAnsi" w:hAnsiTheme="minorHAnsi"/>
+                <w:rFonts w:cs="Arial"/>
                 <w:noProof/>
                 <w:kern w:val="2"/>
                 <w:sz w:val="24"/>
@@ -3191,7 +3281,7 @@
             <w:r>
               <w:rPr>
                 <w:rStyle w:val="Hipervnculo"/>
-                <w:rFonts w:ascii="Arial Narrow" w:hAnsi="Arial Narrow"/>
+                <w:rFonts w:cs="Arial"/>
                 <w:b/>
                 <w:bCs/>
                 <w:noProof/>
@@ -3200,6 +3290,7 @@
             </w:r>
             <w:r>
               <w:rPr>
+                <w:rFonts w:cs="Arial"/>
                 <w:noProof/>
                 <w:webHidden/>
               </w:rPr>
@@ -3207,6 +3298,7 @@
             </w:r>
             <w:r>
               <w:rPr>
+                <w:rFonts w:cs="Arial"/>
                 <w:noProof/>
                 <w:webHidden/>
               </w:rPr>
@@ -3214,6 +3306,7 @@
             </w:r>
             <w:r>
               <w:rPr>
+                <w:rFonts w:cs="Arial"/>
                 <w:noProof/>
                 <w:webHidden/>
               </w:rPr>
@@ -3221,12 +3314,14 @@
             </w:r>
             <w:r>
               <w:rPr>
-                <w:noProof/>
-                <w:webHidden/>
-              </w:rPr>
-            </w:r>
-            <w:r>
-              <w:rPr>
+                <w:rFonts w:cs="Arial"/>
+                <w:noProof/>
+                <w:webHidden/>
+              </w:rPr>
+            </w:r>
+            <w:r>
+              <w:rPr>
+                <w:rFonts w:cs="Arial"/>
                 <w:noProof/>
                 <w:webHidden/>
               </w:rPr>
@@ -3234,6 +3329,7 @@
             </w:r>
             <w:r>
               <w:rPr>
+                <w:rFonts w:cs="Arial"/>
                 <w:noProof/>
                 <w:webHidden/>
               </w:rPr>
@@ -3241,6 +3337,7 @@
             </w:r>
             <w:r>
               <w:rPr>
+                <w:rFonts w:cs="Arial"/>
                 <w:noProof/>
                 <w:webHidden/>
               </w:rPr>
@@ -3255,7 +3352,7 @@
               <w:tab w:val="left" w:pos="1200"/>
             </w:tabs>
             <w:rPr>
-              <w:rFonts w:asciiTheme="minorHAnsi" w:hAnsiTheme="minorHAnsi"/>
+              <w:rFonts w:cs="Arial"/>
               <w:noProof/>
               <w:kern w:val="2"/>
               <w:sz w:val="24"/>
@@ -3268,7 +3365,7 @@
             <w:r>
               <w:rPr>
                 <w:rStyle w:val="Hipervnculo"/>
-                <w:rFonts w:ascii="Arial Narrow" w:hAnsi="Arial Narrow"/>
+                <w:rFonts w:cs="Arial"/>
                 <w:b/>
                 <w:bCs/>
                 <w:noProof/>
@@ -3277,7 +3374,7 @@
             </w:r>
             <w:r>
               <w:rPr>
-                <w:rFonts w:asciiTheme="minorHAnsi" w:hAnsiTheme="minorHAnsi"/>
+                <w:rFonts w:cs="Arial"/>
                 <w:noProof/>
                 <w:kern w:val="2"/>
                 <w:sz w:val="24"/>
@@ -3290,7 +3387,7 @@
             <w:r>
               <w:rPr>
                 <w:rStyle w:val="Hipervnculo"/>
-                <w:rFonts w:ascii="Arial Narrow" w:hAnsi="Arial Narrow"/>
+                <w:rFonts w:cs="Arial"/>
                 <w:b/>
                 <w:bCs/>
                 <w:noProof/>
@@ -3299,6 +3396,7 @@
             </w:r>
             <w:r>
               <w:rPr>
+                <w:rFonts w:cs="Arial"/>
                 <w:noProof/>
                 <w:webHidden/>
               </w:rPr>
@@ -3306,6 +3404,7 @@
             </w:r>
             <w:r>
               <w:rPr>
+                <w:rFonts w:cs="Arial"/>
                 <w:noProof/>
                 <w:webHidden/>
               </w:rPr>
@@ -3313,6 +3412,7 @@
             </w:r>
             <w:r>
               <w:rPr>
+                <w:rFonts w:cs="Arial"/>
                 <w:noProof/>
                 <w:webHidden/>
               </w:rPr>
@@ -3320,12 +3420,14 @@
             </w:r>
             <w:r>
               <w:rPr>
-                <w:noProof/>
-                <w:webHidden/>
-              </w:rPr>
-            </w:r>
-            <w:r>
-              <w:rPr>
+                <w:rFonts w:cs="Arial"/>
+                <w:noProof/>
+                <w:webHidden/>
+              </w:rPr>
+            </w:r>
+            <w:r>
+              <w:rPr>
+                <w:rFonts w:cs="Arial"/>
                 <w:noProof/>
                 <w:webHidden/>
               </w:rPr>
@@ -3333,6 +3435,7 @@
             </w:r>
             <w:r>
               <w:rPr>
+                <w:rFonts w:cs="Arial"/>
                 <w:noProof/>
                 <w:webHidden/>
               </w:rPr>
@@ -3340,6 +3443,7 @@
             </w:r>
             <w:r>
               <w:rPr>
+                <w:rFonts w:cs="Arial"/>
                 <w:noProof/>
                 <w:webHidden/>
               </w:rPr>
@@ -3354,7 +3458,7 @@
               <w:tab w:val="left" w:pos="1200"/>
             </w:tabs>
             <w:rPr>
-              <w:rFonts w:asciiTheme="minorHAnsi" w:hAnsiTheme="minorHAnsi"/>
+              <w:rFonts w:cs="Arial"/>
               <w:noProof/>
               <w:kern w:val="2"/>
               <w:sz w:val="24"/>
@@ -3367,7 +3471,7 @@
             <w:r>
               <w:rPr>
                 <w:rStyle w:val="Hipervnculo"/>
-                <w:rFonts w:ascii="Arial Narrow" w:hAnsi="Arial Narrow"/>
+                <w:rFonts w:cs="Arial"/>
                 <w:b/>
                 <w:bCs/>
                 <w:noProof/>
@@ -3376,7 +3480,7 @@
             </w:r>
             <w:r>
               <w:rPr>
-                <w:rFonts w:asciiTheme="minorHAnsi" w:hAnsiTheme="minorHAnsi"/>
+                <w:rFonts w:cs="Arial"/>
                 <w:noProof/>
                 <w:kern w:val="2"/>
                 <w:sz w:val="24"/>
@@ -3389,7 +3493,7 @@
             <w:r>
               <w:rPr>
                 <w:rStyle w:val="Hipervnculo"/>
-                <w:rFonts w:ascii="Arial Narrow" w:hAnsi="Arial Narrow"/>
+                <w:rFonts w:cs="Arial"/>
                 <w:b/>
                 <w:bCs/>
                 <w:noProof/>
@@ -3398,6 +3502,7 @@
             </w:r>
             <w:r>
               <w:rPr>
+                <w:rFonts w:cs="Arial"/>
                 <w:noProof/>
                 <w:webHidden/>
               </w:rPr>
@@ -3405,6 +3510,7 @@
             </w:r>
             <w:r>
               <w:rPr>
+                <w:rFonts w:cs="Arial"/>
                 <w:noProof/>
                 <w:webHidden/>
               </w:rPr>
@@ -3412,6 +3518,7 @@
             </w:r>
             <w:r>
               <w:rPr>
+                <w:rFonts w:cs="Arial"/>
                 <w:noProof/>
                 <w:webHidden/>
               </w:rPr>
@@ -3419,12 +3526,14 @@
             </w:r>
             <w:r>
               <w:rPr>
-                <w:noProof/>
-                <w:webHidden/>
-              </w:rPr>
-            </w:r>
-            <w:r>
-              <w:rPr>
+                <w:rFonts w:cs="Arial"/>
+                <w:noProof/>
+                <w:webHidden/>
+              </w:rPr>
+            </w:r>
+            <w:r>
+              <w:rPr>
+                <w:rFonts w:cs="Arial"/>
                 <w:noProof/>
                 <w:webHidden/>
               </w:rPr>
@@ -3432,6 +3541,7 @@
             </w:r>
             <w:r>
               <w:rPr>
+                <w:rFonts w:cs="Arial"/>
                 <w:noProof/>
                 <w:webHidden/>
               </w:rPr>
@@ -3439,6 +3549,7 @@
             </w:r>
             <w:r>
               <w:rPr>
+                <w:rFonts w:cs="Arial"/>
                 <w:noProof/>
                 <w:webHidden/>
               </w:rPr>
@@ -3453,7 +3564,7 @@
               <w:tab w:val="left" w:pos="1200"/>
             </w:tabs>
             <w:rPr>
-              <w:rFonts w:asciiTheme="minorHAnsi" w:hAnsiTheme="minorHAnsi"/>
+              <w:rFonts w:cs="Arial"/>
               <w:noProof/>
               <w:kern w:val="2"/>
               <w:sz w:val="24"/>
@@ -3466,7 +3577,7 @@
             <w:r>
               <w:rPr>
                 <w:rStyle w:val="Hipervnculo"/>
-                <w:rFonts w:ascii="Arial Narrow" w:hAnsi="Arial Narrow"/>
+                <w:rFonts w:cs="Arial"/>
                 <w:b/>
                 <w:bCs/>
                 <w:noProof/>
@@ -3475,7 +3586,7 @@
             </w:r>
             <w:r>
               <w:rPr>
-                <w:rFonts w:asciiTheme="minorHAnsi" w:hAnsiTheme="minorHAnsi"/>
+                <w:rFonts w:cs="Arial"/>
                 <w:noProof/>
                 <w:kern w:val="2"/>
                 <w:sz w:val="24"/>
@@ -3488,7 +3599,7 @@
             <w:r>
               <w:rPr>
                 <w:rStyle w:val="Hipervnculo"/>
-                <w:rFonts w:ascii="Arial Narrow" w:hAnsi="Arial Narrow"/>
+                <w:rFonts w:cs="Arial"/>
                 <w:b/>
                 <w:bCs/>
                 <w:noProof/>
@@ -3497,6 +3608,7 @@
             </w:r>
             <w:r>
               <w:rPr>
+                <w:rFonts w:cs="Arial"/>
                 <w:noProof/>
                 <w:webHidden/>
               </w:rPr>
@@ -3504,6 +3616,7 @@
             </w:r>
             <w:r>
               <w:rPr>
+                <w:rFonts w:cs="Arial"/>
                 <w:noProof/>
                 <w:webHidden/>
               </w:rPr>
@@ -3511,6 +3624,7 @@
             </w:r>
             <w:r>
               <w:rPr>
+                <w:rFonts w:cs="Arial"/>
                 <w:noProof/>
                 <w:webHidden/>
               </w:rPr>
@@ -3518,12 +3632,14 @@
             </w:r>
             <w:r>
               <w:rPr>
-                <w:noProof/>
-                <w:webHidden/>
-              </w:rPr>
-            </w:r>
-            <w:r>
-              <w:rPr>
+                <w:rFonts w:cs="Arial"/>
+                <w:noProof/>
+                <w:webHidden/>
+              </w:rPr>
+            </w:r>
+            <w:r>
+              <w:rPr>
+                <w:rFonts w:cs="Arial"/>
                 <w:noProof/>
                 <w:webHidden/>
               </w:rPr>
@@ -3531,6 +3647,7 @@
             </w:r>
             <w:r>
               <w:rPr>
+                <w:rFonts w:cs="Arial"/>
                 <w:noProof/>
                 <w:webHidden/>
               </w:rPr>
@@ -3538,6 +3655,7 @@
             </w:r>
             <w:r>
               <w:rPr>
+                <w:rFonts w:cs="Arial"/>
                 <w:noProof/>
                 <w:webHidden/>
               </w:rPr>
@@ -3552,7 +3670,7 @@
               <w:tab w:val="left" w:pos="960"/>
             </w:tabs>
             <w:rPr>
-              <w:rFonts w:asciiTheme="minorHAnsi" w:hAnsiTheme="minorHAnsi"/>
+              <w:rFonts w:cs="Arial"/>
               <w:noProof/>
               <w:kern w:val="2"/>
               <w:sz w:val="24"/>
@@ -3565,7 +3683,7 @@
             <w:r>
               <w:rPr>
                 <w:rStyle w:val="Hipervnculo"/>
-                <w:rFonts w:ascii="Arial Narrow" w:hAnsi="Arial Narrow"/>
+                <w:rFonts w:cs="Arial"/>
                 <w:b/>
                 <w:bCs/>
                 <w:noProof/>
@@ -3574,7 +3692,7 @@
             </w:r>
             <w:r>
               <w:rPr>
-                <w:rFonts w:asciiTheme="minorHAnsi" w:hAnsiTheme="minorHAnsi"/>
+                <w:rFonts w:cs="Arial"/>
                 <w:noProof/>
                 <w:kern w:val="2"/>
                 <w:sz w:val="24"/>
@@ -3587,7 +3705,7 @@
             <w:r>
               <w:rPr>
                 <w:rStyle w:val="Hipervnculo"/>
-                <w:rFonts w:ascii="Arial Narrow" w:hAnsi="Arial Narrow"/>
+                <w:rFonts w:cs="Arial"/>
                 <w:b/>
                 <w:bCs/>
                 <w:noProof/>
@@ -3597,7 +3715,7 @@
             <w:r>
               <w:rPr>
                 <w:rStyle w:val="Hipervnculo"/>
-                <w:rFonts w:ascii="Arial Narrow" w:hAnsi="Arial Narrow"/>
+                <w:rFonts w:cs="Arial"/>
                 <w:b/>
                 <w:bCs/>
                 <w:i/>
@@ -3609,7 +3727,7 @@
             <w:r>
               <w:rPr>
                 <w:rStyle w:val="Hipervnculo"/>
-                <w:rFonts w:ascii="Arial Narrow" w:hAnsi="Arial Narrow"/>
+                <w:rFonts w:cs="Arial"/>
                 <w:b/>
                 <w:bCs/>
                 <w:noProof/>
@@ -3619,7 +3737,7 @@
             <w:r>
               <w:rPr>
                 <w:rStyle w:val="Hipervnculo"/>
-                <w:rFonts w:ascii="Arial Narrow" w:hAnsi="Arial Narrow"/>
+                <w:rFonts w:cs="Arial"/>
                 <w:b/>
                 <w:bCs/>
                 <w:i/>
@@ -3631,7 +3749,7 @@
             <w:r>
               <w:rPr>
                 <w:rStyle w:val="Hipervnculo"/>
-                <w:rFonts w:ascii="Arial Narrow" w:hAnsi="Arial Narrow"/>
+                <w:rFonts w:cs="Arial"/>
                 <w:b/>
                 <w:bCs/>
                 <w:noProof/>
@@ -3641,7 +3759,7 @@
             <w:r>
               <w:rPr>
                 <w:rStyle w:val="Hipervnculo"/>
-                <w:rFonts w:ascii="Arial Narrow" w:hAnsi="Arial Narrow"/>
+                <w:rFonts w:cs="Arial"/>
                 <w:b/>
                 <w:bCs/>
                 <w:i/>
@@ -3653,7 +3771,7 @@
             <w:r>
               <w:rPr>
                 <w:rStyle w:val="Hipervnculo"/>
-                <w:rFonts w:ascii="Arial Narrow" w:hAnsi="Arial Narrow"/>
+                <w:rFonts w:cs="Arial"/>
                 <w:b/>
                 <w:bCs/>
                 <w:noProof/>
@@ -3662,6 +3780,7 @@
             </w:r>
             <w:r>
               <w:rPr>
+                <w:rFonts w:cs="Arial"/>
                 <w:noProof/>
                 <w:webHidden/>
               </w:rPr>
@@ -3669,6 +3788,7 @@
             </w:r>
             <w:r>
               <w:rPr>
+                <w:rFonts w:cs="Arial"/>
                 <w:noProof/>
                 <w:webHidden/>
               </w:rPr>
@@ -3676,6 +3796,7 @@
             </w:r>
             <w:r>
               <w:rPr>
+                <w:rFonts w:cs="Arial"/>
                 <w:noProof/>
                 <w:webHidden/>
               </w:rPr>
@@ -3683,12 +3804,14 @@
             </w:r>
             <w:r>
               <w:rPr>
-                <w:noProof/>
-                <w:webHidden/>
-              </w:rPr>
-            </w:r>
-            <w:r>
-              <w:rPr>
+                <w:rFonts w:cs="Arial"/>
+                <w:noProof/>
+                <w:webHidden/>
+              </w:rPr>
+            </w:r>
+            <w:r>
+              <w:rPr>
+                <w:rFonts w:cs="Arial"/>
                 <w:noProof/>
                 <w:webHidden/>
               </w:rPr>
@@ -3696,6 +3819,7 @@
             </w:r>
             <w:r>
               <w:rPr>
+                <w:rFonts w:cs="Arial"/>
                 <w:noProof/>
                 <w:webHidden/>
               </w:rPr>
@@ -3703,6 +3827,7 @@
             </w:r>
             <w:r>
               <w:rPr>
+                <w:rFonts w:cs="Arial"/>
                 <w:noProof/>
                 <w:webHidden/>
               </w:rPr>
@@ -3717,7 +3842,7 @@
               <w:tab w:val="left" w:pos="1200"/>
             </w:tabs>
             <w:rPr>
-              <w:rFonts w:asciiTheme="minorHAnsi" w:hAnsiTheme="minorHAnsi"/>
+              <w:rFonts w:cs="Arial"/>
               <w:noProof/>
               <w:kern w:val="2"/>
               <w:sz w:val="24"/>
@@ -3730,7 +3855,7 @@
             <w:r>
               <w:rPr>
                 <w:rStyle w:val="Hipervnculo"/>
-                <w:rFonts w:ascii="Arial Narrow" w:hAnsi="Arial Narrow"/>
+                <w:rFonts w:cs="Arial"/>
                 <w:b/>
                 <w:bCs/>
                 <w:noProof/>
@@ -3739,7 +3864,7 @@
             </w:r>
             <w:r>
               <w:rPr>
-                <w:rFonts w:asciiTheme="minorHAnsi" w:hAnsiTheme="minorHAnsi"/>
+                <w:rFonts w:cs="Arial"/>
                 <w:noProof/>
                 <w:kern w:val="2"/>
                 <w:sz w:val="24"/>
@@ -3752,7 +3877,7 @@
             <w:r>
               <w:rPr>
                 <w:rStyle w:val="Hipervnculo"/>
-                <w:rFonts w:ascii="Arial Narrow" w:hAnsi="Arial Narrow"/>
+                <w:rFonts w:cs="Arial"/>
                 <w:b/>
                 <w:bCs/>
                 <w:noProof/>
@@ -3761,6 +3886,7 @@
             </w:r>
             <w:r>
               <w:rPr>
+                <w:rFonts w:cs="Arial"/>
                 <w:noProof/>
                 <w:webHidden/>
               </w:rPr>
@@ -3768,6 +3894,7 @@
             </w:r>
             <w:r>
               <w:rPr>
+                <w:rFonts w:cs="Arial"/>
                 <w:noProof/>
                 <w:webHidden/>
               </w:rPr>
@@ -3775,6 +3902,7 @@
             </w:r>
             <w:r>
               <w:rPr>
+                <w:rFonts w:cs="Arial"/>
                 <w:noProof/>
                 <w:webHidden/>
               </w:rPr>
@@ -3782,12 +3910,14 @@
             </w:r>
             <w:r>
               <w:rPr>
-                <w:noProof/>
-                <w:webHidden/>
-              </w:rPr>
-            </w:r>
-            <w:r>
-              <w:rPr>
+                <w:rFonts w:cs="Arial"/>
+                <w:noProof/>
+                <w:webHidden/>
+              </w:rPr>
+            </w:r>
+            <w:r>
+              <w:rPr>
+                <w:rFonts w:cs="Arial"/>
                 <w:noProof/>
                 <w:webHidden/>
               </w:rPr>
@@ -3795,6 +3925,7 @@
             </w:r>
             <w:r>
               <w:rPr>
+                <w:rFonts w:cs="Arial"/>
                 <w:noProof/>
                 <w:webHidden/>
               </w:rPr>
@@ -3802,6 +3933,7 @@
             </w:r>
             <w:r>
               <w:rPr>
+                <w:rFonts w:cs="Arial"/>
                 <w:noProof/>
                 <w:webHidden/>
               </w:rPr>
@@ -3816,7 +3948,7 @@
               <w:tab w:val="left" w:pos="1200"/>
             </w:tabs>
             <w:rPr>
-              <w:rFonts w:asciiTheme="minorHAnsi" w:hAnsiTheme="minorHAnsi"/>
+              <w:rFonts w:cs="Arial"/>
               <w:noProof/>
               <w:kern w:val="2"/>
               <w:sz w:val="24"/>
@@ -3829,7 +3961,7 @@
             <w:r>
               <w:rPr>
                 <w:rStyle w:val="Hipervnculo"/>
-                <w:rFonts w:ascii="Arial Narrow" w:hAnsi="Arial Narrow"/>
+                <w:rFonts w:cs="Arial"/>
                 <w:b/>
                 <w:bCs/>
                 <w:noProof/>
@@ -3838,7 +3970,7 @@
             </w:r>
             <w:r>
               <w:rPr>
-                <w:rFonts w:asciiTheme="minorHAnsi" w:hAnsiTheme="minorHAnsi"/>
+                <w:rFonts w:cs="Arial"/>
                 <w:noProof/>
                 <w:kern w:val="2"/>
                 <w:sz w:val="24"/>
@@ -3851,7 +3983,7 @@
             <w:r>
               <w:rPr>
                 <w:rStyle w:val="Hipervnculo"/>
-                <w:rFonts w:ascii="Arial Narrow" w:hAnsi="Arial Narrow"/>
+                <w:rFonts w:cs="Arial"/>
                 <w:b/>
                 <w:bCs/>
                 <w:noProof/>
@@ -3860,6 +3992,7 @@
             </w:r>
             <w:r>
               <w:rPr>
+                <w:rFonts w:cs="Arial"/>
                 <w:noProof/>
                 <w:webHidden/>
               </w:rPr>
@@ -3867,6 +4000,7 @@
             </w:r>
             <w:r>
               <w:rPr>
+                <w:rFonts w:cs="Arial"/>
                 <w:noProof/>
                 <w:webHidden/>
               </w:rPr>
@@ -3874,6 +4008,7 @@
             </w:r>
             <w:r>
               <w:rPr>
+                <w:rFonts w:cs="Arial"/>
                 <w:noProof/>
                 <w:webHidden/>
               </w:rPr>
@@ -3881,12 +4016,14 @@
             </w:r>
             <w:r>
               <w:rPr>
-                <w:noProof/>
-                <w:webHidden/>
-              </w:rPr>
-            </w:r>
-            <w:r>
-              <w:rPr>
+                <w:rFonts w:cs="Arial"/>
+                <w:noProof/>
+                <w:webHidden/>
+              </w:rPr>
+            </w:r>
+            <w:r>
+              <w:rPr>
+                <w:rFonts w:cs="Arial"/>
                 <w:noProof/>
                 <w:webHidden/>
               </w:rPr>
@@ -3894,6 +4031,7 @@
             </w:r>
             <w:r>
               <w:rPr>
+                <w:rFonts w:cs="Arial"/>
                 <w:noProof/>
                 <w:webHidden/>
               </w:rPr>
@@ -3901,6 +4039,7 @@
             </w:r>
             <w:r>
               <w:rPr>
+                <w:rFonts w:cs="Arial"/>
                 <w:noProof/>
                 <w:webHidden/>
               </w:rPr>
@@ -3912,7 +4051,7 @@
           <w:pPr>
             <w:pStyle w:val="TDC1"/>
             <w:rPr>
-              <w:rFonts w:asciiTheme="minorHAnsi" w:hAnsiTheme="minorHAnsi"/>
+              <w:rFonts w:cs="Arial"/>
               <w:noProof/>
               <w:kern w:val="2"/>
               <w:sz w:val="24"/>
@@ -3925,7 +4064,7 @@
             <w:r>
               <w:rPr>
                 <w:rStyle w:val="Hipervnculo"/>
-                <w:rFonts w:ascii="Arial Narrow" w:hAnsi="Arial Narrow"/>
+                <w:rFonts w:cs="Arial"/>
                 <w:b/>
                 <w:bCs/>
                 <w:noProof/>
@@ -3934,7 +4073,7 @@
             </w:r>
             <w:r>
               <w:rPr>
-                <w:rFonts w:asciiTheme="minorHAnsi" w:hAnsiTheme="minorHAnsi"/>
+                <w:rFonts w:cs="Arial"/>
                 <w:noProof/>
                 <w:kern w:val="2"/>
                 <w:sz w:val="24"/>
@@ -3947,7 +4086,7 @@
             <w:r>
               <w:rPr>
                 <w:rStyle w:val="Hipervnculo"/>
-                <w:rFonts w:ascii="Arial Narrow" w:hAnsi="Arial Narrow"/>
+                <w:rFonts w:cs="Arial"/>
                 <w:b/>
                 <w:bCs/>
                 <w:noProof/>
@@ -3956,6 +4095,7 @@
             </w:r>
             <w:r>
               <w:rPr>
+                <w:rFonts w:cs="Arial"/>
                 <w:noProof/>
                 <w:webHidden/>
               </w:rPr>
@@ -3963,6 +4103,7 @@
             </w:r>
             <w:r>
               <w:rPr>
+                <w:rFonts w:cs="Arial"/>
                 <w:noProof/>
                 <w:webHidden/>
               </w:rPr>
@@ -3970,6 +4111,7 @@
             </w:r>
             <w:r>
               <w:rPr>
+                <w:rFonts w:cs="Arial"/>
                 <w:noProof/>
                 <w:webHidden/>
               </w:rPr>
@@ -3977,12 +4119,14 @@
             </w:r>
             <w:r>
               <w:rPr>
-                <w:noProof/>
-                <w:webHidden/>
-              </w:rPr>
-            </w:r>
-            <w:r>
-              <w:rPr>
+                <w:rFonts w:cs="Arial"/>
+                <w:noProof/>
+                <w:webHidden/>
+              </w:rPr>
+            </w:r>
+            <w:r>
+              <w:rPr>
+                <w:rFonts w:cs="Arial"/>
                 <w:noProof/>
                 <w:webHidden/>
               </w:rPr>
@@ -3990,6 +4134,7 @@
             </w:r>
             <w:r>
               <w:rPr>
+                <w:rFonts w:cs="Arial"/>
                 <w:noProof/>
                 <w:webHidden/>
               </w:rPr>
@@ -3997,6 +4142,7 @@
             </w:r>
             <w:r>
               <w:rPr>
+                <w:rFonts w:cs="Arial"/>
                 <w:noProof/>
                 <w:webHidden/>
               </w:rPr>
@@ -4011,7 +4157,7 @@
               <w:tab w:val="left" w:pos="960"/>
             </w:tabs>
             <w:rPr>
-              <w:rFonts w:asciiTheme="minorHAnsi" w:hAnsiTheme="minorHAnsi"/>
+              <w:rFonts w:cs="Arial"/>
               <w:noProof/>
               <w:kern w:val="2"/>
               <w:sz w:val="24"/>
@@ -4024,7 +4170,7 @@
             <w:r>
               <w:rPr>
                 <w:rStyle w:val="Hipervnculo"/>
-                <w:rFonts w:ascii="Arial Narrow" w:hAnsi="Arial Narrow"/>
+                <w:rFonts w:cs="Arial"/>
                 <w:b/>
                 <w:bCs/>
                 <w:noProof/>
@@ -4033,7 +4179,7 @@
             </w:r>
             <w:r>
               <w:rPr>
-                <w:rFonts w:asciiTheme="minorHAnsi" w:hAnsiTheme="minorHAnsi"/>
+                <w:rFonts w:cs="Arial"/>
                 <w:noProof/>
                 <w:kern w:val="2"/>
                 <w:sz w:val="24"/>
@@ -4046,7 +4192,7 @@
             <w:r>
               <w:rPr>
                 <w:rStyle w:val="Hipervnculo"/>
-                <w:rFonts w:ascii="Arial Narrow" w:hAnsi="Arial Narrow"/>
+                <w:rFonts w:cs="Arial"/>
                 <w:b/>
                 <w:bCs/>
                 <w:noProof/>
@@ -4055,6 +4201,7 @@
             </w:r>
             <w:r>
               <w:rPr>
+                <w:rFonts w:cs="Arial"/>
                 <w:noProof/>
                 <w:webHidden/>
               </w:rPr>
@@ -4062,6 +4209,7 @@
             </w:r>
             <w:r>
               <w:rPr>
+                <w:rFonts w:cs="Arial"/>
                 <w:noProof/>
                 <w:webHidden/>
               </w:rPr>
@@ -4069,6 +4217,7 @@
             </w:r>
             <w:r>
               <w:rPr>
+                <w:rFonts w:cs="Arial"/>
                 <w:noProof/>
                 <w:webHidden/>
               </w:rPr>
@@ -4076,12 +4225,14 @@
             </w:r>
             <w:r>
               <w:rPr>
-                <w:noProof/>
-                <w:webHidden/>
-              </w:rPr>
-            </w:r>
-            <w:r>
-              <w:rPr>
+                <w:rFonts w:cs="Arial"/>
+                <w:noProof/>
+                <w:webHidden/>
+              </w:rPr>
+            </w:r>
+            <w:r>
+              <w:rPr>
+                <w:rFonts w:cs="Arial"/>
                 <w:noProof/>
                 <w:webHidden/>
               </w:rPr>
@@ -4089,6 +4240,7 @@
             </w:r>
             <w:r>
               <w:rPr>
+                <w:rFonts w:cs="Arial"/>
                 <w:noProof/>
                 <w:webHidden/>
               </w:rPr>
@@ -4096,6 +4248,7 @@
             </w:r>
             <w:r>
               <w:rPr>
+                <w:rFonts w:cs="Arial"/>
                 <w:noProof/>
                 <w:webHidden/>
               </w:rPr>
@@ -4110,7 +4263,7 @@
               <w:tab w:val="left" w:pos="960"/>
             </w:tabs>
             <w:rPr>
-              <w:rFonts w:asciiTheme="minorHAnsi" w:hAnsiTheme="minorHAnsi"/>
+              <w:rFonts w:cs="Arial"/>
               <w:noProof/>
               <w:kern w:val="2"/>
               <w:sz w:val="24"/>
@@ -4123,7 +4276,7 @@
             <w:r>
               <w:rPr>
                 <w:rStyle w:val="Hipervnculo"/>
-                <w:rFonts w:ascii="Arial Narrow" w:hAnsi="Arial Narrow"/>
+                <w:rFonts w:cs="Arial"/>
                 <w:b/>
                 <w:bCs/>
                 <w:noProof/>
@@ -4132,7 +4285,7 @@
             </w:r>
             <w:r>
               <w:rPr>
-                <w:rFonts w:asciiTheme="minorHAnsi" w:hAnsiTheme="minorHAnsi"/>
+                <w:rFonts w:cs="Arial"/>
                 <w:noProof/>
                 <w:kern w:val="2"/>
                 <w:sz w:val="24"/>
@@ -4145,7 +4298,7 @@
             <w:r>
               <w:rPr>
                 <w:rStyle w:val="Hipervnculo"/>
-                <w:rFonts w:ascii="Arial Narrow" w:hAnsi="Arial Narrow"/>
+                <w:rFonts w:cs="Arial"/>
                 <w:b/>
                 <w:bCs/>
                 <w:noProof/>
@@ -4154,6 +4307,7 @@
             </w:r>
             <w:r>
               <w:rPr>
+                <w:rFonts w:cs="Arial"/>
                 <w:noProof/>
                 <w:webHidden/>
               </w:rPr>
@@ -4161,6 +4315,7 @@
             </w:r>
             <w:r>
               <w:rPr>
+                <w:rFonts w:cs="Arial"/>
                 <w:noProof/>
                 <w:webHidden/>
               </w:rPr>
@@ -4168,6 +4323,7 @@
             </w:r>
             <w:r>
               <w:rPr>
+                <w:rFonts w:cs="Arial"/>
                 <w:noProof/>
                 <w:webHidden/>
               </w:rPr>
@@ -4175,12 +4331,14 @@
             </w:r>
             <w:r>
               <w:rPr>
-                <w:noProof/>
-                <w:webHidden/>
-              </w:rPr>
-            </w:r>
-            <w:r>
-              <w:rPr>
+                <w:rFonts w:cs="Arial"/>
+                <w:noProof/>
+                <w:webHidden/>
+              </w:rPr>
+            </w:r>
+            <w:r>
+              <w:rPr>
+                <w:rFonts w:cs="Arial"/>
                 <w:noProof/>
                 <w:webHidden/>
               </w:rPr>
@@ -4188,6 +4346,7 @@
             </w:r>
             <w:r>
               <w:rPr>
+                <w:rFonts w:cs="Arial"/>
                 <w:noProof/>
                 <w:webHidden/>
               </w:rPr>
@@ -4195,6 +4354,7 @@
             </w:r>
             <w:r>
               <w:rPr>
+                <w:rFonts w:cs="Arial"/>
                 <w:noProof/>
                 <w:webHidden/>
               </w:rPr>
@@ -4206,7 +4366,7 @@
           <w:pPr>
             <w:pStyle w:val="TDC1"/>
             <w:rPr>
-              <w:rFonts w:asciiTheme="minorHAnsi" w:hAnsiTheme="minorHAnsi"/>
+              <w:rFonts w:cs="Arial"/>
               <w:noProof/>
               <w:kern w:val="2"/>
               <w:sz w:val="24"/>
@@ -4219,7 +4379,7 @@
             <w:r>
               <w:rPr>
                 <w:rStyle w:val="Hipervnculo"/>
-                <w:rFonts w:ascii="Arial Narrow" w:hAnsi="Arial Narrow"/>
+                <w:rFonts w:cs="Arial"/>
                 <w:b/>
                 <w:noProof/>
               </w:rPr>
@@ -4227,7 +4387,7 @@
             </w:r>
             <w:r>
               <w:rPr>
-                <w:rFonts w:asciiTheme="minorHAnsi" w:hAnsiTheme="minorHAnsi"/>
+                <w:rFonts w:cs="Arial"/>
                 <w:noProof/>
                 <w:kern w:val="2"/>
                 <w:sz w:val="24"/>
@@ -4240,7 +4400,7 @@
             <w:r>
               <w:rPr>
                 <w:rStyle w:val="Hipervnculo"/>
-                <w:rFonts w:ascii="Arial Narrow" w:hAnsi="Arial Narrow"/>
+                <w:rFonts w:cs="Arial"/>
                 <w:b/>
                 <w:noProof/>
               </w:rPr>
@@ -4248,6 +4408,7 @@
             </w:r>
             <w:r>
               <w:rPr>
+                <w:rFonts w:cs="Arial"/>
                 <w:noProof/>
                 <w:webHidden/>
               </w:rPr>
@@ -4255,6 +4416,7 @@
             </w:r>
             <w:r>
               <w:rPr>
+                <w:rFonts w:cs="Arial"/>
                 <w:noProof/>
                 <w:webHidden/>
               </w:rPr>
@@ -4262,6 +4424,7 @@
             </w:r>
             <w:r>
               <w:rPr>
+                <w:rFonts w:cs="Arial"/>
                 <w:noProof/>
                 <w:webHidden/>
               </w:rPr>
@@ -4269,12 +4432,14 @@
             </w:r>
             <w:r>
               <w:rPr>
-                <w:noProof/>
-                <w:webHidden/>
-              </w:rPr>
-            </w:r>
-            <w:r>
-              <w:rPr>
+                <w:rFonts w:cs="Arial"/>
+                <w:noProof/>
+                <w:webHidden/>
+              </w:rPr>
+            </w:r>
+            <w:r>
+              <w:rPr>
+                <w:rFonts w:cs="Arial"/>
                 <w:noProof/>
                 <w:webHidden/>
               </w:rPr>
@@ -4282,6 +4447,7 @@
             </w:r>
             <w:r>
               <w:rPr>
+                <w:rFonts w:cs="Arial"/>
                 <w:noProof/>
                 <w:webHidden/>
               </w:rPr>
@@ -4289,6 +4455,7 @@
             </w:r>
             <w:r>
               <w:rPr>
+                <w:rFonts w:cs="Arial"/>
                 <w:noProof/>
                 <w:webHidden/>
               </w:rPr>
@@ -4303,7 +4470,7 @@
               <w:tab w:val="left" w:pos="960"/>
             </w:tabs>
             <w:rPr>
-              <w:rFonts w:asciiTheme="minorHAnsi" w:hAnsiTheme="minorHAnsi"/>
+              <w:rFonts w:cs="Arial"/>
               <w:noProof/>
               <w:kern w:val="2"/>
               <w:sz w:val="24"/>
@@ -4316,6 +4483,7 @@
             <w:r>
               <w:rPr>
                 <w:rStyle w:val="Hipervnculo"/>
+                <w:rFonts w:cs="Arial"/>
                 <w:b/>
                 <w:noProof/>
               </w:rPr>
@@ -4323,7 +4491,7 @@
             </w:r>
             <w:r>
               <w:rPr>
-                <w:rFonts w:asciiTheme="minorHAnsi" w:hAnsiTheme="minorHAnsi"/>
+                <w:rFonts w:cs="Arial"/>
                 <w:noProof/>
                 <w:kern w:val="2"/>
                 <w:sz w:val="24"/>
@@ -4336,6 +4504,7 @@
             <w:r>
               <w:rPr>
                 <w:rStyle w:val="Hipervnculo"/>
+                <w:rFonts w:cs="Arial"/>
                 <w:b/>
                 <w:noProof/>
               </w:rPr>
@@ -4343,6 +4512,7 @@
             </w:r>
             <w:r>
               <w:rPr>
+                <w:rFonts w:cs="Arial"/>
                 <w:noProof/>
                 <w:webHidden/>
               </w:rPr>
@@ -4350,6 +4520,7 @@
             </w:r>
             <w:r>
               <w:rPr>
+                <w:rFonts w:cs="Arial"/>
                 <w:noProof/>
                 <w:webHidden/>
               </w:rPr>
@@ -4357,6 +4528,7 @@
             </w:r>
             <w:r>
               <w:rPr>
+                <w:rFonts w:cs="Arial"/>
                 <w:noProof/>
                 <w:webHidden/>
               </w:rPr>
@@ -4364,12 +4536,14 @@
             </w:r>
             <w:r>
               <w:rPr>
-                <w:noProof/>
-                <w:webHidden/>
-              </w:rPr>
-            </w:r>
-            <w:r>
-              <w:rPr>
+                <w:rFonts w:cs="Arial"/>
+                <w:noProof/>
+                <w:webHidden/>
+              </w:rPr>
+            </w:r>
+            <w:r>
+              <w:rPr>
+                <w:rFonts w:cs="Arial"/>
                 <w:noProof/>
                 <w:webHidden/>
               </w:rPr>
@@ -4377,6 +4551,7 @@
             </w:r>
             <w:r>
               <w:rPr>
+                <w:rFonts w:cs="Arial"/>
                 <w:noProof/>
                 <w:webHidden/>
               </w:rPr>
@@ -4384,6 +4559,7 @@
             </w:r>
             <w:r>
               <w:rPr>
+                <w:rFonts w:cs="Arial"/>
                 <w:noProof/>
                 <w:webHidden/>
               </w:rPr>
@@ -4398,7 +4574,7 @@
               <w:tab w:val="left" w:pos="960"/>
             </w:tabs>
             <w:rPr>
-              <w:rFonts w:asciiTheme="minorHAnsi" w:hAnsiTheme="minorHAnsi"/>
+              <w:rFonts w:cs="Arial"/>
               <w:noProof/>
               <w:kern w:val="2"/>
               <w:sz w:val="24"/>
@@ -4411,6 +4587,7 @@
             <w:r>
               <w:rPr>
                 <w:rStyle w:val="Hipervnculo"/>
+                <w:rFonts w:cs="Arial"/>
                 <w:b/>
                 <w:noProof/>
               </w:rPr>
@@ -4418,7 +4595,7 @@
             </w:r>
             <w:r>
               <w:rPr>
-                <w:rFonts w:asciiTheme="minorHAnsi" w:hAnsiTheme="minorHAnsi"/>
+                <w:rFonts w:cs="Arial"/>
                 <w:noProof/>
                 <w:kern w:val="2"/>
                 <w:sz w:val="24"/>
@@ -4431,6 +4608,7 @@
             <w:r>
               <w:rPr>
                 <w:rStyle w:val="Hipervnculo"/>
+                <w:rFonts w:cs="Arial"/>
                 <w:b/>
                 <w:noProof/>
               </w:rPr>
@@ -4438,6 +4616,7 @@
             </w:r>
             <w:r>
               <w:rPr>
+                <w:rFonts w:cs="Arial"/>
                 <w:noProof/>
                 <w:webHidden/>
               </w:rPr>
@@ -4445,6 +4624,7 @@
             </w:r>
             <w:r>
               <w:rPr>
+                <w:rFonts w:cs="Arial"/>
                 <w:noProof/>
                 <w:webHidden/>
               </w:rPr>
@@ -4452,6 +4632,7 @@
             </w:r>
             <w:r>
               <w:rPr>
+                <w:rFonts w:cs="Arial"/>
                 <w:noProof/>
                 <w:webHidden/>
               </w:rPr>
@@ -4459,12 +4640,14 @@
             </w:r>
             <w:r>
               <w:rPr>
-                <w:noProof/>
-                <w:webHidden/>
-              </w:rPr>
-            </w:r>
-            <w:r>
-              <w:rPr>
+                <w:rFonts w:cs="Arial"/>
+                <w:noProof/>
+                <w:webHidden/>
+              </w:rPr>
+            </w:r>
+            <w:r>
+              <w:rPr>
+                <w:rFonts w:cs="Arial"/>
                 <w:noProof/>
                 <w:webHidden/>
               </w:rPr>
@@ -4472,6 +4655,7 @@
             </w:r>
             <w:r>
               <w:rPr>
+                <w:rFonts w:cs="Arial"/>
                 <w:noProof/>
                 <w:webHidden/>
               </w:rPr>
@@ -4479,6 +4663,7 @@
             </w:r>
             <w:r>
               <w:rPr>
+                <w:rFonts w:cs="Arial"/>
                 <w:noProof/>
                 <w:webHidden/>
               </w:rPr>
@@ -4493,7 +4678,7 @@
               <w:tab w:val="left" w:pos="960"/>
             </w:tabs>
             <w:rPr>
-              <w:rFonts w:asciiTheme="minorHAnsi" w:hAnsiTheme="minorHAnsi"/>
+              <w:rFonts w:cs="Arial"/>
               <w:noProof/>
               <w:kern w:val="2"/>
               <w:sz w:val="24"/>
@@ -4506,6 +4691,7 @@
             <w:r>
               <w:rPr>
                 <w:rStyle w:val="Hipervnculo"/>
+                <w:rFonts w:cs="Arial"/>
                 <w:b/>
                 <w:noProof/>
               </w:rPr>
@@ -4513,7 +4699,7 @@
             </w:r>
             <w:r>
               <w:rPr>
-                <w:rFonts w:asciiTheme="minorHAnsi" w:hAnsiTheme="minorHAnsi"/>
+                <w:rFonts w:cs="Arial"/>
                 <w:noProof/>
                 <w:kern w:val="2"/>
                 <w:sz w:val="24"/>
@@ -4526,6 +4712,7 @@
             <w:r>
               <w:rPr>
                 <w:rStyle w:val="Hipervnculo"/>
+                <w:rFonts w:cs="Arial"/>
                 <w:b/>
                 <w:noProof/>
               </w:rPr>
@@ -4533,6 +4720,7 @@
             </w:r>
             <w:r>
               <w:rPr>
+                <w:rFonts w:cs="Arial"/>
                 <w:noProof/>
                 <w:webHidden/>
               </w:rPr>
@@ -4540,6 +4728,7 @@
             </w:r>
             <w:r>
               <w:rPr>
+                <w:rFonts w:cs="Arial"/>
                 <w:noProof/>
                 <w:webHidden/>
               </w:rPr>
@@ -4547,6 +4736,7 @@
             </w:r>
             <w:r>
               <w:rPr>
+                <w:rFonts w:cs="Arial"/>
                 <w:noProof/>
                 <w:webHidden/>
               </w:rPr>
@@ -4554,12 +4744,14 @@
             </w:r>
             <w:r>
               <w:rPr>
-                <w:noProof/>
-                <w:webHidden/>
-              </w:rPr>
-            </w:r>
-            <w:r>
-              <w:rPr>
+                <w:rFonts w:cs="Arial"/>
+                <w:noProof/>
+                <w:webHidden/>
+              </w:rPr>
+            </w:r>
+            <w:r>
+              <w:rPr>
+                <w:rFonts w:cs="Arial"/>
                 <w:noProof/>
                 <w:webHidden/>
               </w:rPr>
@@ -4567,6 +4759,7 @@
             </w:r>
             <w:r>
               <w:rPr>
+                <w:rFonts w:cs="Arial"/>
                 <w:noProof/>
                 <w:webHidden/>
               </w:rPr>
@@ -4574,6 +4767,7 @@
             </w:r>
             <w:r>
               <w:rPr>
+                <w:rFonts w:cs="Arial"/>
                 <w:noProof/>
                 <w:webHidden/>
               </w:rPr>
@@ -4588,7 +4782,7 @@
               <w:tab w:val="left" w:pos="960"/>
             </w:tabs>
             <w:rPr>
-              <w:rFonts w:asciiTheme="minorHAnsi" w:hAnsiTheme="minorHAnsi"/>
+              <w:rFonts w:cs="Arial"/>
               <w:noProof/>
               <w:kern w:val="2"/>
               <w:sz w:val="24"/>
@@ -4601,6 +4795,7 @@
             <w:r>
               <w:rPr>
                 <w:rStyle w:val="Hipervnculo"/>
+                <w:rFonts w:cs="Arial"/>
                 <w:b/>
                 <w:noProof/>
               </w:rPr>
@@ -4608,7 +4803,7 @@
             </w:r>
             <w:r>
               <w:rPr>
-                <w:rFonts w:asciiTheme="minorHAnsi" w:hAnsiTheme="minorHAnsi"/>
+                <w:rFonts w:cs="Arial"/>
                 <w:noProof/>
                 <w:kern w:val="2"/>
                 <w:sz w:val="24"/>
@@ -4621,6 +4816,7 @@
             <w:r>
               <w:rPr>
                 <w:rStyle w:val="Hipervnculo"/>
+                <w:rFonts w:cs="Arial"/>
                 <w:b/>
                 <w:noProof/>
               </w:rPr>
@@ -4628,6 +4824,7 @@
             </w:r>
             <w:r>
               <w:rPr>
+                <w:rFonts w:cs="Arial"/>
                 <w:noProof/>
                 <w:webHidden/>
               </w:rPr>
@@ -4635,6 +4832,7 @@
             </w:r>
             <w:r>
               <w:rPr>
+                <w:rFonts w:cs="Arial"/>
                 <w:noProof/>
                 <w:webHidden/>
               </w:rPr>
@@ -4642,6 +4840,7 @@
             </w:r>
             <w:r>
               <w:rPr>
+                <w:rFonts w:cs="Arial"/>
                 <w:noProof/>
                 <w:webHidden/>
               </w:rPr>
@@ -4649,12 +4848,14 @@
             </w:r>
             <w:r>
               <w:rPr>
-                <w:noProof/>
-                <w:webHidden/>
-              </w:rPr>
-            </w:r>
-            <w:r>
-              <w:rPr>
+                <w:rFonts w:cs="Arial"/>
+                <w:noProof/>
+                <w:webHidden/>
+              </w:rPr>
+            </w:r>
+            <w:r>
+              <w:rPr>
+                <w:rFonts w:cs="Arial"/>
                 <w:noProof/>
                 <w:webHidden/>
               </w:rPr>
@@ -4662,6 +4863,7 @@
             </w:r>
             <w:r>
               <w:rPr>
+                <w:rFonts w:cs="Arial"/>
                 <w:noProof/>
                 <w:webHidden/>
               </w:rPr>
@@ -4669,6 +4871,7 @@
             </w:r>
             <w:r>
               <w:rPr>
+                <w:rFonts w:cs="Arial"/>
                 <w:noProof/>
                 <w:webHidden/>
               </w:rPr>
@@ -4683,7 +4886,7 @@
               <w:tab w:val="left" w:pos="960"/>
             </w:tabs>
             <w:rPr>
-              <w:rFonts w:asciiTheme="minorHAnsi" w:hAnsiTheme="minorHAnsi"/>
+              <w:rFonts w:cs="Arial"/>
               <w:noProof/>
               <w:kern w:val="2"/>
               <w:sz w:val="24"/>
@@ -4696,6 +4899,7 @@
             <w:r>
               <w:rPr>
                 <w:rStyle w:val="Hipervnculo"/>
+                <w:rFonts w:cs="Arial"/>
                 <w:b/>
                 <w:noProof/>
               </w:rPr>
@@ -4703,7 +4907,7 @@
             </w:r>
             <w:r>
               <w:rPr>
-                <w:rFonts w:asciiTheme="minorHAnsi" w:hAnsiTheme="minorHAnsi"/>
+                <w:rFonts w:cs="Arial"/>
                 <w:noProof/>
                 <w:kern w:val="2"/>
                 <w:sz w:val="24"/>
@@ -4716,6 +4920,7 @@
             <w:r>
               <w:rPr>
                 <w:rStyle w:val="Hipervnculo"/>
+                <w:rFonts w:cs="Arial"/>
                 <w:b/>
                 <w:noProof/>
               </w:rPr>
@@ -4723,6 +4928,7 @@
             </w:r>
             <w:r>
               <w:rPr>
+                <w:rFonts w:cs="Arial"/>
                 <w:noProof/>
                 <w:webHidden/>
               </w:rPr>
@@ -4730,6 +4936,7 @@
             </w:r>
             <w:r>
               <w:rPr>
+                <w:rFonts w:cs="Arial"/>
                 <w:noProof/>
                 <w:webHidden/>
               </w:rPr>
@@ -4737,6 +4944,7 @@
             </w:r>
             <w:r>
               <w:rPr>
+                <w:rFonts w:cs="Arial"/>
                 <w:noProof/>
                 <w:webHidden/>
               </w:rPr>
@@ -4744,12 +4952,14 @@
             </w:r>
             <w:r>
               <w:rPr>
-                <w:noProof/>
-                <w:webHidden/>
-              </w:rPr>
-            </w:r>
-            <w:r>
-              <w:rPr>
+                <w:rFonts w:cs="Arial"/>
+                <w:noProof/>
+                <w:webHidden/>
+              </w:rPr>
+            </w:r>
+            <w:r>
+              <w:rPr>
+                <w:rFonts w:cs="Arial"/>
                 <w:noProof/>
                 <w:webHidden/>
               </w:rPr>
@@ -4757,6 +4967,7 @@
             </w:r>
             <w:r>
               <w:rPr>
+                <w:rFonts w:cs="Arial"/>
                 <w:noProof/>
                 <w:webHidden/>
               </w:rPr>
@@ -4764,6 +4975,7 @@
             </w:r>
             <w:r>
               <w:rPr>
+                <w:rFonts w:cs="Arial"/>
                 <w:noProof/>
                 <w:webHidden/>
               </w:rPr>
@@ -4775,7 +4987,7 @@
           <w:pPr>
             <w:pStyle w:val="TDC1"/>
             <w:rPr>
-              <w:rFonts w:asciiTheme="minorHAnsi" w:hAnsiTheme="minorHAnsi"/>
+              <w:rFonts w:cs="Arial"/>
               <w:noProof/>
               <w:kern w:val="2"/>
               <w:sz w:val="24"/>
@@ -4788,7 +5000,7 @@
             <w:r>
               <w:rPr>
                 <w:rStyle w:val="Hipervnculo"/>
-                <w:rFonts w:ascii="Arial Narrow" w:hAnsi="Arial Narrow"/>
+                <w:rFonts w:cs="Arial"/>
                 <w:b/>
                 <w:noProof/>
               </w:rPr>
@@ -4796,7 +5008,7 @@
             </w:r>
             <w:r>
               <w:rPr>
-                <w:rFonts w:asciiTheme="minorHAnsi" w:hAnsiTheme="minorHAnsi"/>
+                <w:rFonts w:cs="Arial"/>
                 <w:noProof/>
                 <w:kern w:val="2"/>
                 <w:sz w:val="24"/>
@@ -4809,7 +5021,7 @@
             <w:r>
               <w:rPr>
                 <w:rStyle w:val="Hipervnculo"/>
-                <w:rFonts w:ascii="Arial Narrow" w:hAnsi="Arial Narrow"/>
+                <w:rFonts w:cs="Arial"/>
                 <w:b/>
                 <w:noProof/>
               </w:rPr>
@@ -4817,6 +5029,7 @@
             </w:r>
             <w:r>
               <w:rPr>
+                <w:rFonts w:cs="Arial"/>
                 <w:noProof/>
                 <w:webHidden/>
               </w:rPr>
@@ -4824,6 +5037,7 @@
             </w:r>
             <w:r>
               <w:rPr>
+                <w:rFonts w:cs="Arial"/>
                 <w:noProof/>
                 <w:webHidden/>
               </w:rPr>
@@ -4831,6 +5045,7 @@
             </w:r>
             <w:r>
               <w:rPr>
+                <w:rFonts w:cs="Arial"/>
                 <w:noProof/>
                 <w:webHidden/>
               </w:rPr>
@@ -4838,12 +5053,14 @@
             </w:r>
             <w:r>
               <w:rPr>
-                <w:noProof/>
-                <w:webHidden/>
-              </w:rPr>
-            </w:r>
-            <w:r>
-              <w:rPr>
+                <w:rFonts w:cs="Arial"/>
+                <w:noProof/>
+                <w:webHidden/>
+              </w:rPr>
+            </w:r>
+            <w:r>
+              <w:rPr>
+                <w:rFonts w:cs="Arial"/>
                 <w:noProof/>
                 <w:webHidden/>
               </w:rPr>
@@ -4851,6 +5068,7 @@
             </w:r>
             <w:r>
               <w:rPr>
+                <w:rFonts w:cs="Arial"/>
                 <w:noProof/>
                 <w:webHidden/>
               </w:rPr>
@@ -4858,6 +5076,7 @@
             </w:r>
             <w:r>
               <w:rPr>
+                <w:rFonts w:cs="Arial"/>
                 <w:noProof/>
                 <w:webHidden/>
               </w:rPr>
@@ -4869,7 +5088,7 @@
           <w:pPr>
             <w:pStyle w:val="TDC1"/>
             <w:rPr>
-              <w:rFonts w:asciiTheme="minorHAnsi" w:hAnsiTheme="minorHAnsi"/>
+              <w:rFonts w:cs="Arial"/>
               <w:noProof/>
               <w:kern w:val="2"/>
               <w:sz w:val="24"/>
@@ -4882,7 +5101,7 @@
             <w:r>
               <w:rPr>
                 <w:rStyle w:val="Hipervnculo"/>
-                <w:rFonts w:ascii="Arial Narrow" w:hAnsi="Arial Narrow"/>
+                <w:rFonts w:cs="Arial"/>
                 <w:b/>
                 <w:noProof/>
               </w:rPr>
@@ -4890,6 +5109,7 @@
             </w:r>
             <w:r>
               <w:rPr>
+                <w:rFonts w:cs="Arial"/>
                 <w:noProof/>
                 <w:webHidden/>
               </w:rPr>
@@ -4897,6 +5117,7 @@
             </w:r>
             <w:r>
               <w:rPr>
+                <w:rFonts w:cs="Arial"/>
                 <w:noProof/>
                 <w:webHidden/>
               </w:rPr>
@@ -4904,6 +5125,7 @@
             </w:r>
             <w:r>
               <w:rPr>
+                <w:rFonts w:cs="Arial"/>
                 <w:noProof/>
                 <w:webHidden/>
               </w:rPr>
@@ -4911,12 +5133,14 @@
             </w:r>
             <w:r>
               <w:rPr>
-                <w:noProof/>
-                <w:webHidden/>
-              </w:rPr>
-            </w:r>
-            <w:r>
-              <w:rPr>
+                <w:rFonts w:cs="Arial"/>
+                <w:noProof/>
+                <w:webHidden/>
+              </w:rPr>
+            </w:r>
+            <w:r>
+              <w:rPr>
+                <w:rFonts w:cs="Arial"/>
                 <w:noProof/>
                 <w:webHidden/>
               </w:rPr>
@@ -4924,6 +5148,7 @@
             </w:r>
             <w:r>
               <w:rPr>
+                <w:rFonts w:cs="Arial"/>
                 <w:noProof/>
                 <w:webHidden/>
               </w:rPr>
@@ -4931,6 +5156,7 @@
             </w:r>
             <w:r>
               <w:rPr>
+                <w:rFonts w:cs="Arial"/>
                 <w:noProof/>
                 <w:webHidden/>
               </w:rPr>
@@ -4946,7 +5172,7 @@
           </w:pPr>
           <w:r>
             <w:rPr>
-              <w:rFonts w:ascii="Arial Narrow" w:hAnsi="Arial Narrow"/>
+              <w:rFonts w:cs="Arial"/>
               <w:b/>
               <w:bCs/>
             </w:rPr>
@@ -5623,6 +5849,7 @@
         </w:rPr>
       </w:pPr>
       <w:bookmarkStart w:id="6" w:name="_Toc202380868"/>
+      <w:proofErr w:type="gramStart"/>
       <w:r>
         <w:rPr>
           <w:rFonts w:ascii="Arial Narrow" w:hAnsi="Arial Narrow"/>
@@ -5632,6 +5859,7 @@
         <w:t>Show</w:t>
       </w:r>
       <w:bookmarkEnd w:id="6"/>
+      <w:proofErr w:type="gramEnd"/>
     </w:p>
     <w:p>
       <w:pPr>
@@ -5679,7 +5907,15 @@
         <w:ind w:firstLine="0"/>
       </w:pPr>
       <w:r>
-        <w:t xml:space="preserve">En lo que respecta a las pruebas de hacking, intentamos acceder a los detalles de una reserva utilizando un rol distinto, en este caso manager, y posteriormente intentamos acceder a una reserva que pertenecía a otro </w:t>
+        <w:t xml:space="preserve">En lo que respecta a las pruebas de hacking, intentamos acceder a los detalles de una reserva utilizando un rol distinto, en este caso </w:t>
+      </w:r>
+      <w:proofErr w:type="gramStart"/>
+      <w:r>
+        <w:t>manager</w:t>
+      </w:r>
+      <w:proofErr w:type="gramEnd"/>
+      <w:r>
+        <w:t xml:space="preserve">, y posteriormente intentamos acceder a una reserva que pertenecía a otro </w:t>
       </w:r>
       <w:proofErr w:type="spellStart"/>
       <w:r>
@@ -5737,6 +5973,7 @@
       </w:pPr>
       <w:r>
         <w:rPr>
+          <w:noProof/>
           <w:sz w:val="6"/>
           <w:szCs w:val="6"/>
         </w:rPr>
@@ -5796,6 +6033,7 @@
       </w:pPr>
       <w:r>
         <w:rPr>
+          <w:noProof/>
           <w:sz w:val="6"/>
           <w:szCs w:val="6"/>
         </w:rPr>
@@ -5846,6 +6084,7 @@
       </w:pPr>
       <w:r>
         <w:rPr>
+          <w:noProof/>
           <w:sz w:val="6"/>
           <w:szCs w:val="6"/>
         </w:rPr>
@@ -5972,7 +6211,15 @@
         <w:t>á</w:t>
       </w:r>
       <w:r>
-        <w:t xml:space="preserve">s tarde tras rellenar todos los campos con valores que pasan los test hemos ido probando todos los fallos distintos posibles que podían darse para cada atributo. Tras probar todos los casos negativos posibles, nos hemos limitado a crear </w:t>
+        <w:t xml:space="preserve">s tarde tras rellenar todos los campos con valores que pasan </w:t>
+      </w:r>
+      <w:proofErr w:type="gramStart"/>
+      <w:r>
+        <w:t>los test</w:t>
+      </w:r>
+      <w:proofErr w:type="gramEnd"/>
+      <w:r>
+        <w:t xml:space="preserve"> hemos ido probando todos los fallos distintos posibles que podían darse para cada atributo. Tras probar todos los casos negativos posibles, nos hemos limitado a crear </w:t>
       </w:r>
       <w:proofErr w:type="spellStart"/>
       <w:r>
@@ -6023,9 +6270,11 @@
       <w:r>
         <w:t xml:space="preserve">(anónimo y </w:t>
       </w:r>
+      <w:proofErr w:type="gramStart"/>
       <w:r>
         <w:t>manager</w:t>
       </w:r>
+      <w:proofErr w:type="gramEnd"/>
       <w:r>
         <w:t>), comprobando que no dejaba acceder.</w:t>
       </w:r>
@@ -6290,10 +6539,7 @@
         <w:t xml:space="preserve"> de cobertura</w:t>
       </w:r>
       <w:r>
-        <w:t xml:space="preserve"> </w:t>
-      </w:r>
-      <w:r>
-        <w:t xml:space="preserve">asegurándonos de esta manera cubrir todos los casos excepto los que se explican en el punto: </w:t>
+        <w:t xml:space="preserve"> asegurándonos de esta manera cubrir todos los casos excepto los que se explican en el punto: </w:t>
       </w:r>
       <w:r>
         <w:rPr>
@@ -6512,10 +6758,7 @@
         <w:t xml:space="preserve"> de cobertura</w:t>
       </w:r>
       <w:r>
-        <w:t xml:space="preserve"> </w:t>
-      </w:r>
-      <w:r>
-        <w:t xml:space="preserve">asegurándonos de esta manera cubrir todos los casos excepto los que se explican en el punto: </w:t>
+        <w:t xml:space="preserve"> asegurándonos de esta manera cubrir todos los casos excepto los que se explican en el punto: </w:t>
       </w:r>
       <w:r>
         <w:rPr>
@@ -6775,10 +7018,7 @@
         <w:t>de cobertura</w:t>
       </w:r>
       <w:r>
-        <w:t xml:space="preserve"> </w:t>
-      </w:r>
-      <w:r>
-        <w:t xml:space="preserve">asegurándonos de esta manera cubrir todos los casos excepto los que se explican en el punto: </w:t>
+        <w:t xml:space="preserve"> asegurándonos de esta manera cubrir todos los casos excepto los que se explican en el punto: </w:t>
       </w:r>
       <w:r>
         <w:rPr>
@@ -7132,6 +7372,7 @@
         </w:rPr>
       </w:pPr>
       <w:bookmarkStart w:id="13" w:name="_Toc202380875"/>
+      <w:proofErr w:type="gramStart"/>
       <w:r>
         <w:rPr>
           <w:rFonts w:ascii="Arial Narrow" w:hAnsi="Arial Narrow"/>
@@ -7141,6 +7382,7 @@
         <w:t>Show</w:t>
       </w:r>
       <w:bookmarkEnd w:id="13"/>
+      <w:proofErr w:type="gramEnd"/>
     </w:p>
     <w:p>
       <w:pPr>
@@ -9484,15 +9726,28 @@
       </w:r>
       <w:proofErr w:type="spellEnd"/>
       <w:r>
-        <w:t xml:space="preserve"> status = </w:t>
+        <w:t xml:space="preserve"> </w:t>
+      </w:r>
+      <w:proofErr w:type="gramStart"/>
+      <w:r>
+        <w:t>status</w:t>
+      </w:r>
+      <w:proofErr w:type="gramEnd"/>
+      <w:r>
+        <w:t xml:space="preserve"> = </w:t>
       </w:r>
       <w:proofErr w:type="spellStart"/>
+      <w:proofErr w:type="gramStart"/>
       <w:r>
         <w:t>booking</w:t>
       </w:r>
       <w:proofErr w:type="spellEnd"/>
       <w:r>
-        <w:t xml:space="preserve"> != </w:t>
+        <w:t xml:space="preserve"> !</w:t>
+      </w:r>
+      <w:proofErr w:type="gramEnd"/>
+      <w:r>
+        <w:t xml:space="preserve">= </w:t>
       </w:r>
       <w:proofErr w:type="spellStart"/>
       <w:r>
@@ -9500,13 +9755,47 @@
       </w:r>
       <w:proofErr w:type="spellEnd"/>
       <w:r>
-        <w:t xml:space="preserve"> &amp;&amp; super.getRequest().getPrincipal().hasRealm(booking.getCustomer()) &amp;&amp; </w:t>
+        <w:t xml:space="preserve"> &amp;&amp; </w:t>
+      </w:r>
+      <w:proofErr w:type="gramStart"/>
+      <w:r>
+        <w:t>super.getRequest</w:t>
+      </w:r>
+      <w:proofErr w:type="gramEnd"/>
+      <w:r>
+        <w:t>(</w:t>
+      </w:r>
+      <w:proofErr w:type="gramStart"/>
+      <w:r>
+        <w:t>).getPrincipal</w:t>
+      </w:r>
+      <w:proofErr w:type="gramEnd"/>
+      <w:r>
+        <w:t>(</w:t>
+      </w:r>
+      <w:proofErr w:type="gramStart"/>
+      <w:r>
+        <w:t>).hasRealm</w:t>
+      </w:r>
+      <w:proofErr w:type="gramEnd"/>
+      <w:r>
+        <w:t>(</w:t>
+      </w:r>
+      <w:proofErr w:type="gramStart"/>
+      <w:r>
+        <w:t>booking.getCustomer</w:t>
+      </w:r>
+      <w:proofErr w:type="gramEnd"/>
+      <w:r>
+        <w:t xml:space="preserve">()) &amp;&amp; </w:t>
       </w:r>
       <w:proofErr w:type="spellStart"/>
+      <w:proofErr w:type="gramStart"/>
       <w:r>
         <w:t>booking.isDraftMode</w:t>
       </w:r>
       <w:proofErr w:type="spellEnd"/>
+      <w:proofErr w:type="gramEnd"/>
       <w:r>
         <w:t>();</w:t>
       </w:r>
@@ -9551,15 +9840,28 @@
       </w:r>
       <w:proofErr w:type="spellEnd"/>
       <w:r>
-        <w:t xml:space="preserve"> status = </w:t>
+        <w:t xml:space="preserve"> </w:t>
+      </w:r>
+      <w:proofErr w:type="gramStart"/>
+      <w:r>
+        <w:t>status</w:t>
+      </w:r>
+      <w:proofErr w:type="gramEnd"/>
+      <w:r>
+        <w:t xml:space="preserve"> = </w:t>
       </w:r>
       <w:proofErr w:type="spellStart"/>
+      <w:proofErr w:type="gramStart"/>
       <w:r>
         <w:t>booking</w:t>
       </w:r>
       <w:proofErr w:type="spellEnd"/>
       <w:r>
-        <w:t xml:space="preserve"> != </w:t>
+        <w:t xml:space="preserve"> !</w:t>
+      </w:r>
+      <w:proofErr w:type="gramEnd"/>
+      <w:r>
+        <w:t xml:space="preserve">= </w:t>
       </w:r>
       <w:proofErr w:type="spellStart"/>
       <w:r>
@@ -9567,13 +9869,47 @@
       </w:r>
       <w:proofErr w:type="spellEnd"/>
       <w:r>
-        <w:t xml:space="preserve"> &amp;&amp; super.getRequest().getPrincipal().hasRealm(booking.getCustomer()) || </w:t>
+        <w:t xml:space="preserve"> &amp;&amp; </w:t>
+      </w:r>
+      <w:proofErr w:type="gramStart"/>
+      <w:r>
+        <w:t>super.getRequest</w:t>
+      </w:r>
+      <w:proofErr w:type="gramEnd"/>
+      <w:r>
+        <w:t>(</w:t>
+      </w:r>
+      <w:proofErr w:type="gramStart"/>
+      <w:r>
+        <w:t>).getPrincipal</w:t>
+      </w:r>
+      <w:proofErr w:type="gramEnd"/>
+      <w:r>
+        <w:t>(</w:t>
+      </w:r>
+      <w:proofErr w:type="gramStart"/>
+      <w:r>
+        <w:t>).hasRealm</w:t>
+      </w:r>
+      <w:proofErr w:type="gramEnd"/>
+      <w:r>
+        <w:t>(</w:t>
+      </w:r>
+      <w:proofErr w:type="gramStart"/>
+      <w:r>
+        <w:t>booking.getCustomer</w:t>
+      </w:r>
+      <w:proofErr w:type="gramEnd"/>
+      <w:r>
+        <w:t xml:space="preserve">()) || </w:t>
       </w:r>
       <w:proofErr w:type="spellStart"/>
+      <w:proofErr w:type="gramStart"/>
       <w:r>
         <w:t>booking.isDraftMode</w:t>
       </w:r>
       <w:proofErr w:type="spellEnd"/>
+      <w:proofErr w:type="gramEnd"/>
       <w:r>
         <w:t>();</w:t>
       </w:r>
@@ -9607,6 +9943,7 @@
         <w:t xml:space="preserve">Podemos comprobar que el fallo se detecta en </w:t>
       </w:r>
       <w:proofErr w:type="spellStart"/>
+      <w:proofErr w:type="gramStart"/>
       <w:r>
         <w:t>el</w:t>
       </w:r>
@@ -9630,6 +9967,7 @@
         <w:t>hack</w:t>
       </w:r>
       <w:proofErr w:type="spellEnd"/>
+      <w:proofErr w:type="gramEnd"/>
       <w:r>
         <w:br/>
       </w:r>
@@ -9729,7 +10067,15 @@
         <w:t xml:space="preserve">, en </w:t>
       </w:r>
       <w:r>
-        <w:t>la línea donde se compara el ID del cliente de la reserva con el ID del cliente autenticado, cambiaremos el operador de igualdad (==) por el operador de desigualdad (!=)</w:t>
+        <w:t xml:space="preserve">la línea donde se compara el ID del cliente de la reserva con el ID del cliente autenticado, cambiaremos el operador de igualdad (==) por el operador de desigualdad </w:t>
+      </w:r>
+      <w:proofErr w:type="gramStart"/>
+      <w:r>
+        <w:t>(!=</w:t>
+      </w:r>
+      <w:proofErr w:type="gramEnd"/>
+      <w:r>
+        <w:t>)</w:t>
       </w:r>
       <w:r>
         <w:t>.</w:t>
@@ -9766,22 +10112,42 @@
         <w:ind w:firstLine="0"/>
         <w:jc w:val="left"/>
       </w:pPr>
-      <w:r>
-        <w:t xml:space="preserve">status = status &amp;&amp; </w:t>
+      <w:proofErr w:type="gramStart"/>
+      <w:r>
+        <w:t>status</w:t>
+      </w:r>
+      <w:proofErr w:type="gramEnd"/>
+      <w:r>
+        <w:t xml:space="preserve"> = </w:t>
+      </w:r>
+      <w:proofErr w:type="gramStart"/>
+      <w:r>
+        <w:t>status</w:t>
+      </w:r>
+      <w:proofErr w:type="gramEnd"/>
+      <w:r>
+        <w:t xml:space="preserve"> &amp;&amp; </w:t>
       </w:r>
       <w:proofErr w:type="spellStart"/>
+      <w:proofErr w:type="gramStart"/>
       <w:r>
         <w:t>booking.getCustomer</w:t>
       </w:r>
       <w:proofErr w:type="spellEnd"/>
-      <w:r>
-        <w:t>().</w:t>
+      <w:proofErr w:type="gramEnd"/>
+      <w:r>
+        <w:t>(</w:t>
+      </w:r>
+      <w:proofErr w:type="gramStart"/>
+      <w:r>
+        <w:t>).</w:t>
       </w:r>
       <w:proofErr w:type="spellStart"/>
       <w:r>
         <w:t>getId</w:t>
       </w:r>
       <w:proofErr w:type="spellEnd"/>
+      <w:proofErr w:type="gramEnd"/>
       <w:r>
         <w:t xml:space="preserve">() == </w:t>
       </w:r>
@@ -9794,10 +10160,12 @@
         <w:t xml:space="preserve"> &amp;&amp; </w:t>
       </w:r>
       <w:proofErr w:type="spellStart"/>
+      <w:proofErr w:type="gramStart"/>
       <w:r>
         <w:t>booking.isDraftMode</w:t>
       </w:r>
       <w:proofErr w:type="spellEnd"/>
+      <w:proofErr w:type="gramEnd"/>
       <w:r>
         <w:t>();</w:t>
       </w:r>
@@ -9826,24 +10194,52 @@
       <w:pPr>
         <w:ind w:firstLine="0"/>
       </w:pPr>
-      <w:r>
-        <w:t xml:space="preserve">status = status &amp;&amp; </w:t>
+      <w:proofErr w:type="gramStart"/>
+      <w:r>
+        <w:t>status</w:t>
+      </w:r>
+      <w:proofErr w:type="gramEnd"/>
+      <w:r>
+        <w:t xml:space="preserve"> = </w:t>
+      </w:r>
+      <w:proofErr w:type="gramStart"/>
+      <w:r>
+        <w:t>status</w:t>
+      </w:r>
+      <w:proofErr w:type="gramEnd"/>
+      <w:r>
+        <w:t xml:space="preserve"> &amp;&amp; </w:t>
       </w:r>
       <w:proofErr w:type="spellStart"/>
+      <w:proofErr w:type="gramStart"/>
       <w:r>
         <w:t>booking.getCustomer</w:t>
       </w:r>
       <w:proofErr w:type="spellEnd"/>
-      <w:r>
-        <w:t>().</w:t>
+      <w:proofErr w:type="gramEnd"/>
+      <w:r>
+        <w:t>(</w:t>
+      </w:r>
+      <w:proofErr w:type="gramStart"/>
+      <w:r>
+        <w:t>).</w:t>
       </w:r>
       <w:proofErr w:type="spellStart"/>
       <w:r>
         <w:t>getId</w:t>
       </w:r>
       <w:proofErr w:type="spellEnd"/>
-      <w:r>
-        <w:t xml:space="preserve">() != </w:t>
+      <w:proofErr w:type="gramEnd"/>
+      <w:r>
+        <w:t>(</w:t>
+      </w:r>
+      <w:proofErr w:type="gramStart"/>
+      <w:r>
+        <w:t>) !</w:t>
+      </w:r>
+      <w:proofErr w:type="gramEnd"/>
+      <w:r>
+        <w:t xml:space="preserve">= </w:t>
       </w:r>
       <w:proofErr w:type="spellStart"/>
       <w:r>
@@ -9854,10 +10250,12 @@
         <w:t xml:space="preserve"> &amp;&amp; </w:t>
       </w:r>
       <w:proofErr w:type="spellStart"/>
+      <w:proofErr w:type="gramStart"/>
       <w:r>
         <w:t>booking.isDraftMode</w:t>
       </w:r>
       <w:proofErr w:type="spellEnd"/>
+      <w:proofErr w:type="gramEnd"/>
       <w:r>
         <w:t>();</w:t>
       </w:r>
@@ -10008,30 +10406,55 @@
       <w:pPr>
         <w:ind w:firstLine="0"/>
       </w:pPr>
-      <w:r>
-        <w:t>status = status &amp;&amp; !</w:t>
+      <w:proofErr w:type="gramStart"/>
+      <w:r>
+        <w:t>status</w:t>
+      </w:r>
+      <w:proofErr w:type="gramEnd"/>
+      <w:r>
+        <w:t xml:space="preserve"> = </w:t>
+      </w:r>
+      <w:proofErr w:type="gramStart"/>
+      <w:r>
+        <w:t>status</w:t>
+      </w:r>
+      <w:proofErr w:type="gramEnd"/>
+      <w:r>
+        <w:t xml:space="preserve"> &amp;</w:t>
+      </w:r>
+      <w:proofErr w:type="gramStart"/>
+      <w:r>
+        <w:t>&amp; !</w:t>
       </w:r>
       <w:proofErr w:type="spellStart"/>
+      <w:proofErr w:type="gramEnd"/>
       <w:r>
         <w:t>alreadyAddedPassengers.stream</w:t>
       </w:r>
       <w:proofErr w:type="spellEnd"/>
       <w:r>
-        <w:t>().</w:t>
+        <w:t>(</w:t>
+      </w:r>
+      <w:proofErr w:type="gramStart"/>
+      <w:r>
+        <w:t>).</w:t>
       </w:r>
       <w:proofErr w:type="spellStart"/>
       <w:r>
         <w:t>anyMatch</w:t>
       </w:r>
       <w:proofErr w:type="spellEnd"/>
+      <w:proofErr w:type="gramEnd"/>
       <w:r>
         <w:t xml:space="preserve">(p -&gt; </w:t>
       </w:r>
       <w:proofErr w:type="spellStart"/>
+      <w:proofErr w:type="gramStart"/>
       <w:r>
         <w:t>p.getId</w:t>
       </w:r>
       <w:proofErr w:type="spellEnd"/>
+      <w:proofErr w:type="gramEnd"/>
       <w:r>
         <w:t xml:space="preserve">() == </w:t>
       </w:r>
@@ -10067,9 +10490,22 @@
       <w:pPr>
         <w:ind w:firstLine="0"/>
       </w:pPr>
+      <w:proofErr w:type="gramStart"/>
       <w:r>
         <w:lastRenderedPageBreak/>
-        <w:t xml:space="preserve">status = status &amp;&amp; </w:t>
+        <w:t>status</w:t>
+      </w:r>
+      <w:proofErr w:type="gramEnd"/>
+      <w:r>
+        <w:t xml:space="preserve"> = </w:t>
+      </w:r>
+      <w:proofErr w:type="gramStart"/>
+      <w:r>
+        <w:t>status</w:t>
+      </w:r>
+      <w:proofErr w:type="gramEnd"/>
+      <w:r>
+        <w:t xml:space="preserve"> &amp;&amp; </w:t>
       </w:r>
       <w:proofErr w:type="spellStart"/>
       <w:r>
@@ -10077,21 +10513,28 @@
       </w:r>
       <w:proofErr w:type="spellEnd"/>
       <w:r>
-        <w:t>().</w:t>
+        <w:t>(</w:t>
+      </w:r>
+      <w:proofErr w:type="gramStart"/>
+      <w:r>
+        <w:t>).</w:t>
       </w:r>
       <w:proofErr w:type="spellStart"/>
       <w:r>
         <w:t>anyMatch</w:t>
       </w:r>
       <w:proofErr w:type="spellEnd"/>
+      <w:proofErr w:type="gramEnd"/>
       <w:r>
         <w:t xml:space="preserve">(p -&gt; </w:t>
       </w:r>
       <w:proofErr w:type="spellStart"/>
+      <w:proofErr w:type="gramStart"/>
       <w:r>
         <w:t>p.getId</w:t>
       </w:r>
       <w:proofErr w:type="spellEnd"/>
+      <w:proofErr w:type="gramEnd"/>
       <w:r>
         <w:t xml:space="preserve">() == </w:t>
       </w:r>
@@ -10194,7 +10637,15 @@
         <w:t xml:space="preserve">, </w:t>
       </w:r>
       <w:r>
-        <w:t>La condición actual !(</w:t>
+        <w:t xml:space="preserve">La condición </w:t>
+      </w:r>
+      <w:proofErr w:type="gramStart"/>
+      <w:r>
+        <w:t>actual !</w:t>
+      </w:r>
+      <w:proofErr w:type="gramEnd"/>
+      <w:r>
+        <w:t>(</w:t>
       </w:r>
       <w:proofErr w:type="spellStart"/>
       <w:r>
@@ -10255,9 +10706,14 @@
       </w:r>
       <w:proofErr w:type="spellEnd"/>
       <w:r>
-        <w:t xml:space="preserve"> (!(</w:t>
+        <w:t xml:space="preserve"> </w:t>
+      </w:r>
+      <w:proofErr w:type="gramStart"/>
+      <w:r>
+        <w:t>(!(</w:t>
       </w:r>
       <w:proofErr w:type="spellStart"/>
+      <w:proofErr w:type="gramEnd"/>
       <w:r>
         <w:t>existingPassenger.getId</w:t>
       </w:r>
@@ -10448,10 +10904,12 @@
         <w:t xml:space="preserve">a línea </w:t>
       </w:r>
       <w:proofErr w:type="spellStart"/>
+      <w:proofErr w:type="gramStart"/>
       <w:r>
         <w:t>passenger.setDraftMode</w:t>
       </w:r>
       <w:proofErr w:type="spellEnd"/>
+      <w:proofErr w:type="gramEnd"/>
       <w:r>
         <w:t>(true); establece que todo pasajero nuevo se cree inicialmente en modo borrador. La mutación consistirá en cambiar este valor a false</w:t>
       </w:r>
@@ -10483,10 +10941,12 @@
         <w:ind w:firstLine="0"/>
       </w:pPr>
       <w:proofErr w:type="spellStart"/>
+      <w:proofErr w:type="gramStart"/>
       <w:r>
         <w:t>passenger.setDraftMode</w:t>
       </w:r>
       <w:proofErr w:type="spellEnd"/>
+      <w:proofErr w:type="gramEnd"/>
       <w:r>
         <w:t>(true);</w:t>
       </w:r>
@@ -10518,6 +10978,7 @@
         </w:rPr>
       </w:pPr>
       <w:proofErr w:type="spellStart"/>
+      <w:proofErr w:type="gramStart"/>
       <w:r>
         <w:rPr>
           <w:u w:val="single"/>
@@ -10525,6 +10986,7 @@
         <w:t>passenger.setDraftMode</w:t>
       </w:r>
       <w:proofErr w:type="spellEnd"/>
+      <w:proofErr w:type="gramEnd"/>
       <w:r>
         <w:rPr>
           <w:u w:val="single"/>

</xml_diff>